<commit_message>
Update index and image files
</commit_message>
<xml_diff>
--- a/img/PatrickWickliff_Resume.docx
+++ b/img/PatrickWickliff_Resume.docx
@@ -1,6 +1,6 @@
 
 <file path=word/document.xml><?xml version="1.0" encoding="utf-8"?>
-<w:document xmlns:wpc="http://schemas.microsoft.com/office/word/2010/wordprocessingCanvas" xmlns:cx="http://schemas.microsoft.com/office/drawing/2014/chartex" xmlns:cx1="http://schemas.microsoft.com/office/drawing/2015/9/8/chartex" xmlns:cx2="http://schemas.microsoft.com/office/drawing/2015/10/21/chartex" xmlns:cx3="http://schemas.microsoft.com/office/drawing/2016/5/9/chartex" xmlns:cx4="http://schemas.microsoft.com/office/drawing/2016/5/10/chartex" xmlns:cx5="http://schemas.microsoft.com/office/drawing/2016/5/11/chartex" xmlns:cx6="http://schemas.microsoft.com/office/drawing/2016/5/12/chartex" xmlns:cx7="http://schemas.microsoft.com/office/drawing/2016/5/13/chartex" xmlns:cx8="http://schemas.microsoft.com/office/drawing/2016/5/14/chartex" xmlns:mc="http://schemas.openxmlformats.org/markup-compatibility/2006" xmlns:aink="http://schemas.microsoft.com/office/drawing/2016/ink" xmlns:am3d="http://schemas.microsoft.com/office/drawing/2017/model3d" xmlns:o="urn:schemas-microsoft-com:office:office" xmlns:r="http://schemas.openxmlformats.org/officeDocument/2006/relationships" xmlns:m="http://schemas.openxmlformats.org/officeDocument/2006/math" xmlns:v="urn:schemas-microsoft-com:vml" xmlns:wp14="http://schemas.microsoft.com/office/word/2010/wordprocessingDrawing" xmlns:wp="http://schemas.openxmlformats.org/drawingml/2006/wordprocessingDrawing" xmlns:w10="urn:schemas-microsoft-com:office:word" xmlns:w="http://schemas.openxmlformats.org/wordprocessingml/2006/main" xmlns:w14="http://schemas.microsoft.com/office/word/2010/wordml" xmlns:w15="http://schemas.microsoft.com/office/word/2012/wordml" xmlns:w16cex="http://schemas.microsoft.com/office/word/2018/wordml/cex" xmlns:w16cid="http://schemas.microsoft.com/office/word/2016/wordml/cid" xmlns:w16="http://schemas.microsoft.com/office/word/2018/wordml" xmlns:w16se="http://schemas.microsoft.com/office/word/2015/wordml/symex" xmlns:wpg="http://schemas.microsoft.com/office/word/2010/wordprocessingGroup" xmlns:wpi="http://schemas.microsoft.com/office/word/2010/wordprocessingInk" xmlns:wne="http://schemas.microsoft.com/office/word/2006/wordml" xmlns:wps="http://schemas.microsoft.com/office/word/2010/wordprocessingShape" mc:Ignorable="w14 w15 w16se w16cid w16 w16cex wp14">
+<w:document xmlns:wpc="http://schemas.microsoft.com/office/word/2010/wordprocessingCanvas" xmlns:cx="http://schemas.microsoft.com/office/drawing/2014/chartex" xmlns:cx1="http://schemas.microsoft.com/office/drawing/2015/9/8/chartex" xmlns:cx2="http://schemas.microsoft.com/office/drawing/2015/10/21/chartex" xmlns:cx3="http://schemas.microsoft.com/office/drawing/2016/5/9/chartex" xmlns:cx4="http://schemas.microsoft.com/office/drawing/2016/5/10/chartex" xmlns:cx5="http://schemas.microsoft.com/office/drawing/2016/5/11/chartex" xmlns:cx6="http://schemas.microsoft.com/office/drawing/2016/5/12/chartex" xmlns:cx7="http://schemas.microsoft.com/office/drawing/2016/5/13/chartex" xmlns:cx8="http://schemas.microsoft.com/office/drawing/2016/5/14/chartex" xmlns:mc="http://schemas.openxmlformats.org/markup-compatibility/2006" xmlns:aink="http://schemas.microsoft.com/office/drawing/2016/ink" xmlns:am3d="http://schemas.microsoft.com/office/drawing/2017/model3d" xmlns:o="urn:schemas-microsoft-com:office:office" xmlns:r="http://schemas.openxmlformats.org/officeDocument/2006/relationships" xmlns:m="http://schemas.openxmlformats.org/officeDocument/2006/math" xmlns:v="urn:schemas-microsoft-com:vml" xmlns:wp14="http://schemas.microsoft.com/office/word/2010/wordprocessingDrawing" xmlns:wp="http://schemas.openxmlformats.org/drawingml/2006/wordprocessingDrawing" xmlns:w10="urn:schemas-microsoft-com:office:word" xmlns:w="http://schemas.openxmlformats.org/wordprocessingml/2006/main" xmlns:w14="http://schemas.microsoft.com/office/word/2010/wordml" xmlns:w15="http://schemas.microsoft.com/office/word/2012/wordml" xmlns:w16cid="http://schemas.microsoft.com/office/word/2016/wordml/cid" xmlns:w16se="http://schemas.microsoft.com/office/word/2015/wordml/symex" xmlns:wpg="http://schemas.microsoft.com/office/word/2010/wordprocessingGroup" xmlns:wpi="http://schemas.microsoft.com/office/word/2010/wordprocessingInk" xmlns:wne="http://schemas.microsoft.com/office/word/2006/wordml" xmlns:wps="http://schemas.microsoft.com/office/word/2010/wordprocessingShape" mc:Ignorable="w14 w15 w16se w16cid wp14">
   <w:body>
     <w:p>
       <w:pPr>
@@ -148,6 +148,27 @@
           <w:t>https://github.com/pwickliff1</w:t>
         </w:r>
       </w:hyperlink>
+      <w:r>
+        <w:rPr>
+          <w:rFonts w:ascii="Tahoma" w:eastAsia="Tahoma" w:hAnsi="Tahoma" w:cs="Tahoma"/>
+          <w:sz w:val="22"/>
+          <w:szCs w:val="22"/>
+        </w:rPr>
+        <w:t xml:space="preserve">     Portfolio: </w:t>
+      </w:r>
+      <w:hyperlink r:id="rId9" w:history="1">
+        <w:r>
+          <w:rPr>
+            <w:rStyle w:val="Hyperlink"/>
+            <w:rFonts w:ascii="Tahoma" w:eastAsia="Tahoma" w:hAnsi="Tahoma" w:cs="Tahoma"/>
+            <w:sz w:val="22"/>
+            <w:szCs w:val="22"/>
+          </w:rPr>
+          <w:t>http://atx-wickliff.com/Portfolio</w:t>
+        </w:r>
+      </w:hyperlink>
+      <w:bookmarkStart w:id="0" w:name="_GoBack"/>
+      <w:bookmarkEnd w:id="0"/>
     </w:p>
     <w:p>
       <w:pPr>
@@ -190,7 +211,31 @@
           <w:sz w:val="22"/>
           <w:szCs w:val="22"/>
         </w:rPr>
-        <w:t>Focused and reliable professional with over nineteen years of hands on experience in analyzing complex data to meet business demands. Regular use of strong verbal and written communication to effectively disseminate information to internal and external trading partners.</w:t>
+        <w:t>Focused and reliable data analyst with extensive hands</w:t>
+      </w:r>
+      <w:r>
+        <w:rPr>
+          <w:rFonts w:ascii="Arial" w:eastAsia="Arial" w:hAnsi="Arial" w:cs="Arial"/>
+          <w:sz w:val="22"/>
+          <w:szCs w:val="22"/>
+        </w:rPr>
+        <w:t>-</w:t>
+      </w:r>
+      <w:r>
+        <w:rPr>
+          <w:rFonts w:ascii="Arial" w:eastAsia="Arial" w:hAnsi="Arial" w:cs="Arial"/>
+          <w:sz w:val="22"/>
+          <w:szCs w:val="22"/>
+        </w:rPr>
+        <w:t>on experience in analyzing complex data to meet business demands. Regular use of strong verbal and written communication to effectively disseminate information to internal and external trading partners</w:t>
+      </w:r>
+      <w:r>
+        <w:rPr>
+          <w:rFonts w:ascii="Arial" w:eastAsia="Arial" w:hAnsi="Arial" w:cs="Arial"/>
+          <w:sz w:val="22"/>
+          <w:szCs w:val="22"/>
+        </w:rPr>
+        <w:t>.</w:t>
       </w:r>
     </w:p>
     <w:p>
@@ -527,6 +572,701 @@
         </w:rPr>
         <w:tab/>
         <w:t xml:space="preserve">    Austin, TX</w:t>
+      </w:r>
+    </w:p>
+    <w:p>
+      <w:pPr>
+        <w:numPr>
+          <w:ilvl w:val="0"/>
+          <w:numId w:val="14"/>
+        </w:numPr>
+        <w:rPr>
+          <w:rFonts w:ascii="Arial" w:eastAsia="Arial" w:hAnsi="Arial" w:cs="Arial"/>
+          <w:sz w:val="22"/>
+          <w:szCs w:val="22"/>
+        </w:rPr>
+      </w:pPr>
+      <w:r>
+        <w:rPr>
+          <w:rFonts w:ascii="Arial" w:eastAsia="Arial" w:hAnsi="Arial" w:cs="Arial"/>
+          <w:sz w:val="22"/>
+          <w:szCs w:val="22"/>
+        </w:rPr>
+        <w:t>Supported additions, changes and enhancements to pending implementation of Oracle based system from development through production; recommended and implemented system enhancements (e.g., screen appearance and setup testing) using SQL. </w:t>
+      </w:r>
+    </w:p>
+    <w:p>
+      <w:pPr>
+        <w:numPr>
+          <w:ilvl w:val="0"/>
+          <w:numId w:val="14"/>
+        </w:numPr>
+        <w:rPr>
+          <w:rFonts w:ascii="Arial" w:eastAsia="Arial" w:hAnsi="Arial" w:cs="Arial"/>
+          <w:sz w:val="22"/>
+          <w:szCs w:val="22"/>
+        </w:rPr>
+      </w:pPr>
+      <w:r>
+        <w:rPr>
+          <w:rFonts w:ascii="Arial" w:eastAsia="Arial" w:hAnsi="Arial" w:cs="Arial"/>
+          <w:sz w:val="22"/>
+          <w:szCs w:val="22"/>
+        </w:rPr>
+        <w:t xml:space="preserve">Collaborated with a </w:t>
+      </w:r>
+      <w:proofErr w:type="gramStart"/>
+      <w:r>
+        <w:rPr>
+          <w:rFonts w:ascii="Arial" w:eastAsia="Arial" w:hAnsi="Arial" w:cs="Arial"/>
+          <w:sz w:val="22"/>
+          <w:szCs w:val="22"/>
+        </w:rPr>
+        <w:t>15 member</w:t>
+      </w:r>
+      <w:proofErr w:type="gramEnd"/>
+      <w:r>
+        <w:rPr>
+          <w:rFonts w:ascii="Arial" w:eastAsia="Arial" w:hAnsi="Arial" w:cs="Arial"/>
+          <w:sz w:val="22"/>
+          <w:szCs w:val="22"/>
+        </w:rPr>
+        <w:t xml:space="preserve"> team of analysts to develop new program specifications, to support specific customer needs and system upgrades.</w:t>
+      </w:r>
+    </w:p>
+    <w:p>
+      <w:pPr>
+        <w:numPr>
+          <w:ilvl w:val="0"/>
+          <w:numId w:val="14"/>
+        </w:numPr>
+        <w:rPr>
+          <w:rFonts w:ascii="Arial" w:eastAsia="Arial" w:hAnsi="Arial" w:cs="Arial"/>
+          <w:sz w:val="22"/>
+          <w:szCs w:val="22"/>
+        </w:rPr>
+      </w:pPr>
+      <w:r>
+        <w:rPr>
+          <w:rFonts w:ascii="Arial" w:eastAsia="Arial" w:hAnsi="Arial" w:cs="Arial"/>
+          <w:sz w:val="22"/>
+          <w:szCs w:val="22"/>
+        </w:rPr>
+        <w:t>Participated in go-live support team’s effort in standing up of new system, training users and troubleshooting issues as they arose.</w:t>
+      </w:r>
+    </w:p>
+    <w:p>
+      <w:pPr>
+        <w:ind w:left="720" w:hanging="630"/>
+        <w:rPr>
+          <w:rFonts w:ascii="Arial" w:eastAsia="Arial" w:hAnsi="Arial" w:cs="Arial"/>
+          <w:sz w:val="22"/>
+          <w:szCs w:val="22"/>
+        </w:rPr>
+      </w:pPr>
+    </w:p>
+    <w:p>
+      <w:pPr>
+        <w:ind w:left="720" w:hanging="630"/>
+        <w:rPr>
+          <w:rFonts w:ascii="Arial" w:eastAsia="Arial" w:hAnsi="Arial" w:cs="Arial"/>
+          <w:sz w:val="22"/>
+          <w:szCs w:val="22"/>
+        </w:rPr>
+      </w:pPr>
+      <w:r>
+        <w:rPr>
+          <w:rFonts w:ascii="Arial" w:eastAsia="Arial" w:hAnsi="Arial" w:cs="Arial"/>
+          <w:b/>
+          <w:sz w:val="22"/>
+          <w:szCs w:val="22"/>
+        </w:rPr>
+        <w:t>BUSINESS ANALYST - Lead</w:t>
+      </w:r>
+      <w:r>
+        <w:rPr>
+          <w:rFonts w:ascii="Arial" w:eastAsia="Arial" w:hAnsi="Arial" w:cs="Arial"/>
+          <w:sz w:val="22"/>
+          <w:szCs w:val="22"/>
+        </w:rPr>
+        <w:t xml:space="preserve">   </w:t>
+      </w:r>
+      <w:r>
+        <w:rPr>
+          <w:rFonts w:ascii="Arial" w:eastAsia="Arial" w:hAnsi="Arial" w:cs="Arial"/>
+          <w:sz w:val="22"/>
+          <w:szCs w:val="22"/>
+        </w:rPr>
+        <w:tab/>
+      </w:r>
+      <w:r>
+        <w:rPr>
+          <w:rFonts w:ascii="Arial" w:eastAsia="Arial" w:hAnsi="Arial" w:cs="Arial"/>
+          <w:sz w:val="22"/>
+          <w:szCs w:val="22"/>
+        </w:rPr>
+        <w:tab/>
+      </w:r>
+      <w:r>
+        <w:rPr>
+          <w:rFonts w:ascii="Arial" w:eastAsia="Arial" w:hAnsi="Arial" w:cs="Arial"/>
+          <w:sz w:val="22"/>
+          <w:szCs w:val="22"/>
+        </w:rPr>
+        <w:tab/>
+      </w:r>
+      <w:r>
+        <w:rPr>
+          <w:rFonts w:ascii="Arial" w:eastAsia="Arial" w:hAnsi="Arial" w:cs="Arial"/>
+          <w:sz w:val="22"/>
+          <w:szCs w:val="22"/>
+        </w:rPr>
+        <w:tab/>
+      </w:r>
+      <w:r>
+        <w:rPr>
+          <w:rFonts w:ascii="Arial" w:eastAsia="Arial" w:hAnsi="Arial" w:cs="Arial"/>
+          <w:sz w:val="22"/>
+          <w:szCs w:val="22"/>
+        </w:rPr>
+        <w:tab/>
+      </w:r>
+      <w:r>
+        <w:rPr>
+          <w:rFonts w:ascii="Arial" w:eastAsia="Arial" w:hAnsi="Arial" w:cs="Arial"/>
+          <w:sz w:val="22"/>
+          <w:szCs w:val="22"/>
+        </w:rPr>
+        <w:tab/>
+        <w:t xml:space="preserve">      7/2015 to 1/2018</w:t>
+      </w:r>
+    </w:p>
+    <w:p>
+      <w:pPr>
+        <w:ind w:left="720" w:hanging="630"/>
+        <w:rPr>
+          <w:rFonts w:ascii="Arial" w:eastAsia="Arial" w:hAnsi="Arial" w:cs="Arial"/>
+          <w:sz w:val="22"/>
+          <w:szCs w:val="22"/>
+        </w:rPr>
+      </w:pPr>
+      <w:r>
+        <w:rPr>
+          <w:rFonts w:ascii="Arial" w:eastAsia="Arial" w:hAnsi="Arial" w:cs="Arial"/>
+          <w:b/>
+          <w:sz w:val="22"/>
+          <w:szCs w:val="22"/>
+        </w:rPr>
+        <w:t>Seton Family Health</w:t>
+      </w:r>
+      <w:r>
+        <w:rPr>
+          <w:rFonts w:ascii="Arial" w:eastAsia="Arial" w:hAnsi="Arial" w:cs="Arial"/>
+          <w:sz w:val="22"/>
+          <w:szCs w:val="22"/>
+        </w:rPr>
+        <w:tab/>
+      </w:r>
+      <w:r>
+        <w:rPr>
+          <w:rFonts w:ascii="Arial" w:eastAsia="Arial" w:hAnsi="Arial" w:cs="Arial"/>
+          <w:sz w:val="22"/>
+          <w:szCs w:val="22"/>
+        </w:rPr>
+        <w:tab/>
+      </w:r>
+      <w:r>
+        <w:rPr>
+          <w:rFonts w:ascii="Arial" w:eastAsia="Arial" w:hAnsi="Arial" w:cs="Arial"/>
+          <w:sz w:val="22"/>
+          <w:szCs w:val="22"/>
+        </w:rPr>
+        <w:tab/>
+      </w:r>
+      <w:r>
+        <w:rPr>
+          <w:rFonts w:ascii="Arial" w:eastAsia="Arial" w:hAnsi="Arial" w:cs="Arial"/>
+          <w:sz w:val="22"/>
+          <w:szCs w:val="22"/>
+        </w:rPr>
+        <w:tab/>
+      </w:r>
+      <w:r>
+        <w:rPr>
+          <w:rFonts w:ascii="Arial" w:eastAsia="Arial" w:hAnsi="Arial" w:cs="Arial"/>
+          <w:sz w:val="22"/>
+          <w:szCs w:val="22"/>
+        </w:rPr>
+        <w:tab/>
+      </w:r>
+      <w:r>
+        <w:rPr>
+          <w:rFonts w:ascii="Arial" w:eastAsia="Arial" w:hAnsi="Arial" w:cs="Arial"/>
+          <w:sz w:val="22"/>
+          <w:szCs w:val="22"/>
+        </w:rPr>
+        <w:tab/>
+      </w:r>
+      <w:r>
+        <w:rPr>
+          <w:rFonts w:ascii="Arial" w:eastAsia="Arial" w:hAnsi="Arial" w:cs="Arial"/>
+          <w:sz w:val="22"/>
+          <w:szCs w:val="22"/>
+        </w:rPr>
+        <w:tab/>
+      </w:r>
+      <w:r>
+        <w:rPr>
+          <w:rFonts w:ascii="Arial" w:eastAsia="Arial" w:hAnsi="Arial" w:cs="Arial"/>
+          <w:sz w:val="22"/>
+          <w:szCs w:val="22"/>
+        </w:rPr>
+        <w:tab/>
+        <w:t xml:space="preserve">    Austin, TX</w:t>
+      </w:r>
+    </w:p>
+    <w:p>
+      <w:pPr>
+        <w:pStyle w:val="NormalWeb"/>
+        <w:numPr>
+          <w:ilvl w:val="0"/>
+          <w:numId w:val="15"/>
+        </w:numPr>
+        <w:spacing w:before="0" w:beforeAutospacing="0" w:after="0" w:afterAutospacing="0"/>
+        <w:textAlignment w:val="baseline"/>
+        <w:rPr>
+          <w:rFonts w:ascii="Arial" w:hAnsi="Arial" w:cs="Arial"/>
+          <w:color w:val="000000"/>
+          <w:sz w:val="22"/>
+          <w:szCs w:val="22"/>
+        </w:rPr>
+      </w:pPr>
+      <w:r>
+        <w:rPr>
+          <w:rFonts w:ascii="Arial" w:hAnsi="Arial" w:cs="Arial"/>
+          <w:color w:val="000000"/>
+          <w:sz w:val="22"/>
+          <w:szCs w:val="22"/>
+        </w:rPr>
+        <w:t>Planned and implemented activities required for the collection and analysis of data related to departmental business needs.</w:t>
+      </w:r>
+    </w:p>
+    <w:p>
+      <w:pPr>
+        <w:pStyle w:val="NormalWeb"/>
+        <w:numPr>
+          <w:ilvl w:val="0"/>
+          <w:numId w:val="15"/>
+        </w:numPr>
+        <w:spacing w:before="0" w:beforeAutospacing="0" w:after="0" w:afterAutospacing="0"/>
+        <w:textAlignment w:val="baseline"/>
+        <w:rPr>
+          <w:rFonts w:ascii="Arial" w:hAnsi="Arial" w:cs="Arial"/>
+          <w:color w:val="000000"/>
+          <w:sz w:val="22"/>
+          <w:szCs w:val="22"/>
+        </w:rPr>
+      </w:pPr>
+      <w:r>
+        <w:rPr>
+          <w:rFonts w:ascii="Arial" w:hAnsi="Arial" w:cs="Arial"/>
+          <w:color w:val="000000"/>
+          <w:sz w:val="22"/>
+          <w:szCs w:val="22"/>
+        </w:rPr>
+        <w:t>Developed and ran complex queries and developed databases and spreadsheets with pivot tables and dashboards to support area decision-making. </w:t>
+      </w:r>
+    </w:p>
+    <w:p>
+      <w:pPr>
+        <w:pStyle w:val="NormalWeb"/>
+        <w:numPr>
+          <w:ilvl w:val="0"/>
+          <w:numId w:val="15"/>
+        </w:numPr>
+        <w:spacing w:before="0" w:beforeAutospacing="0" w:after="0" w:afterAutospacing="0"/>
+        <w:textAlignment w:val="baseline"/>
+        <w:rPr>
+          <w:rFonts w:ascii="Arial" w:hAnsi="Arial" w:cs="Arial"/>
+          <w:color w:val="000000"/>
+          <w:sz w:val="22"/>
+          <w:szCs w:val="22"/>
+        </w:rPr>
+      </w:pPr>
+      <w:r>
+        <w:rPr>
+          <w:rFonts w:ascii="Arial" w:hAnsi="Arial" w:cs="Arial"/>
+          <w:color w:val="000000"/>
+          <w:sz w:val="22"/>
+          <w:szCs w:val="22"/>
+        </w:rPr>
+        <w:t>Recorded, maintained and reported on all education activities for the Seton RN Residency Program participants.</w:t>
+      </w:r>
+    </w:p>
+    <w:p>
+      <w:pPr>
+        <w:ind w:left="720" w:hanging="630"/>
+        <w:rPr>
+          <w:rFonts w:ascii="Arial" w:eastAsia="Arial" w:hAnsi="Arial" w:cs="Arial"/>
+          <w:sz w:val="22"/>
+          <w:szCs w:val="22"/>
+        </w:rPr>
+      </w:pPr>
+    </w:p>
+    <w:p>
+      <w:pPr>
+        <w:ind w:left="720" w:hanging="630"/>
+        <w:rPr>
+          <w:rFonts w:ascii="Arial" w:eastAsia="Arial" w:hAnsi="Arial" w:cs="Arial"/>
+          <w:sz w:val="22"/>
+          <w:szCs w:val="22"/>
+        </w:rPr>
+      </w:pPr>
+      <w:r>
+        <w:rPr>
+          <w:rFonts w:ascii="Arial" w:eastAsia="Arial" w:hAnsi="Arial" w:cs="Arial"/>
+          <w:b/>
+          <w:sz w:val="22"/>
+          <w:szCs w:val="22"/>
+        </w:rPr>
+        <w:t>MANAGER - Data Integrity/Analytics &amp; Reporting</w:t>
+      </w:r>
+      <w:r>
+        <w:rPr>
+          <w:rFonts w:ascii="Arial" w:eastAsia="Arial" w:hAnsi="Arial" w:cs="Arial"/>
+          <w:sz w:val="22"/>
+          <w:szCs w:val="22"/>
+        </w:rPr>
+        <w:tab/>
+      </w:r>
+      <w:r>
+        <w:rPr>
+          <w:rFonts w:ascii="Arial" w:eastAsia="Arial" w:hAnsi="Arial" w:cs="Arial"/>
+          <w:sz w:val="22"/>
+          <w:szCs w:val="22"/>
+        </w:rPr>
+        <w:tab/>
+      </w:r>
+      <w:r>
+        <w:rPr>
+          <w:rFonts w:ascii="Arial" w:eastAsia="Arial" w:hAnsi="Arial" w:cs="Arial"/>
+          <w:sz w:val="22"/>
+          <w:szCs w:val="22"/>
+        </w:rPr>
+        <w:tab/>
+        <w:t xml:space="preserve">   10/2013 to 9/2014</w:t>
+      </w:r>
+    </w:p>
+    <w:p>
+      <w:pPr>
+        <w:ind w:left="720" w:hanging="630"/>
+        <w:rPr>
+          <w:rFonts w:ascii="Arial" w:eastAsia="Arial" w:hAnsi="Arial" w:cs="Arial"/>
+          <w:sz w:val="22"/>
+          <w:szCs w:val="22"/>
+        </w:rPr>
+      </w:pPr>
+      <w:r>
+        <w:rPr>
+          <w:rFonts w:ascii="Arial" w:eastAsia="Arial" w:hAnsi="Arial" w:cs="Arial"/>
+          <w:b/>
+          <w:sz w:val="22"/>
+          <w:szCs w:val="22"/>
+        </w:rPr>
+        <w:t>Superior Health</w:t>
+      </w:r>
+      <w:r>
+        <w:rPr>
+          <w:rFonts w:ascii="Arial" w:eastAsia="Arial" w:hAnsi="Arial" w:cs="Arial"/>
+          <w:sz w:val="22"/>
+          <w:szCs w:val="22"/>
+        </w:rPr>
+        <w:t xml:space="preserve"> </w:t>
+      </w:r>
+      <w:r>
+        <w:rPr>
+          <w:rFonts w:ascii="Arial" w:eastAsia="Arial" w:hAnsi="Arial" w:cs="Arial"/>
+          <w:b/>
+          <w:sz w:val="22"/>
+          <w:szCs w:val="22"/>
+        </w:rPr>
+        <w:t>Plan</w:t>
+      </w:r>
+      <w:r>
+        <w:rPr>
+          <w:rFonts w:ascii="Arial" w:eastAsia="Arial" w:hAnsi="Arial" w:cs="Arial"/>
+          <w:sz w:val="22"/>
+          <w:szCs w:val="22"/>
+        </w:rPr>
+        <w:tab/>
+      </w:r>
+      <w:r>
+        <w:rPr>
+          <w:rFonts w:ascii="Arial" w:eastAsia="Arial" w:hAnsi="Arial" w:cs="Arial"/>
+          <w:sz w:val="22"/>
+          <w:szCs w:val="22"/>
+        </w:rPr>
+        <w:tab/>
+      </w:r>
+      <w:r>
+        <w:rPr>
+          <w:rFonts w:ascii="Arial" w:eastAsia="Arial" w:hAnsi="Arial" w:cs="Arial"/>
+          <w:sz w:val="22"/>
+          <w:szCs w:val="22"/>
+        </w:rPr>
+        <w:tab/>
+      </w:r>
+      <w:r>
+        <w:rPr>
+          <w:rFonts w:ascii="Arial" w:eastAsia="Arial" w:hAnsi="Arial" w:cs="Arial"/>
+          <w:sz w:val="22"/>
+          <w:szCs w:val="22"/>
+        </w:rPr>
+        <w:tab/>
+      </w:r>
+      <w:r>
+        <w:rPr>
+          <w:rFonts w:ascii="Arial" w:eastAsia="Arial" w:hAnsi="Arial" w:cs="Arial"/>
+          <w:sz w:val="22"/>
+          <w:szCs w:val="22"/>
+        </w:rPr>
+        <w:tab/>
+      </w:r>
+      <w:r>
+        <w:rPr>
+          <w:rFonts w:ascii="Arial" w:eastAsia="Arial" w:hAnsi="Arial" w:cs="Arial"/>
+          <w:sz w:val="22"/>
+          <w:szCs w:val="22"/>
+        </w:rPr>
+        <w:tab/>
+      </w:r>
+      <w:r>
+        <w:rPr>
+          <w:rFonts w:ascii="Arial" w:eastAsia="Arial" w:hAnsi="Arial" w:cs="Arial"/>
+          <w:sz w:val="22"/>
+          <w:szCs w:val="22"/>
+        </w:rPr>
+        <w:tab/>
+        <w:t xml:space="preserve">                Austin, TX</w:t>
+      </w:r>
+    </w:p>
+    <w:p>
+      <w:pPr>
+        <w:numPr>
+          <w:ilvl w:val="0"/>
+          <w:numId w:val="16"/>
+        </w:numPr>
+        <w:textAlignment w:val="baseline"/>
+        <w:rPr>
+          <w:rFonts w:ascii="Arial" w:eastAsia="Times New Roman" w:hAnsi="Arial" w:cs="Arial"/>
+          <w:color w:val="000000"/>
+          <w:sz w:val="22"/>
+          <w:szCs w:val="22"/>
+        </w:rPr>
+      </w:pPr>
+      <w:r>
+        <w:rPr>
+          <w:rFonts w:ascii="Arial" w:eastAsia="Times New Roman" w:hAnsi="Arial" w:cs="Arial"/>
+          <w:color w:val="000000"/>
+          <w:sz w:val="22"/>
+          <w:szCs w:val="22"/>
+        </w:rPr>
+        <w:t>Mentored and managed a team of data analysts of variable skill and practice levels.</w:t>
+      </w:r>
+    </w:p>
+    <w:p>
+      <w:pPr>
+        <w:numPr>
+          <w:ilvl w:val="0"/>
+          <w:numId w:val="16"/>
+        </w:numPr>
+        <w:textAlignment w:val="baseline"/>
+        <w:rPr>
+          <w:rFonts w:ascii="Arial" w:eastAsia="Times New Roman" w:hAnsi="Arial" w:cs="Arial"/>
+          <w:color w:val="000000"/>
+          <w:sz w:val="22"/>
+          <w:szCs w:val="22"/>
+        </w:rPr>
+      </w:pPr>
+      <w:r>
+        <w:rPr>
+          <w:rFonts w:ascii="Arial" w:eastAsia="Times New Roman" w:hAnsi="Arial" w:cs="Arial"/>
+          <w:color w:val="000000"/>
+          <w:sz w:val="22"/>
+          <w:szCs w:val="22"/>
+        </w:rPr>
+        <w:t>Hands on development/reporting using TOAD for Oracle, SQL server, MS Access and MS Excel.</w:t>
+      </w:r>
+    </w:p>
+    <w:p>
+      <w:pPr>
+        <w:numPr>
+          <w:ilvl w:val="0"/>
+          <w:numId w:val="16"/>
+        </w:numPr>
+        <w:textAlignment w:val="baseline"/>
+        <w:rPr>
+          <w:rFonts w:ascii="Arial" w:eastAsia="Times New Roman" w:hAnsi="Arial" w:cs="Arial"/>
+          <w:color w:val="000000"/>
+          <w:sz w:val="22"/>
+          <w:szCs w:val="22"/>
+        </w:rPr>
+      </w:pPr>
+      <w:r>
+        <w:rPr>
+          <w:rFonts w:ascii="Arial" w:eastAsia="Times New Roman" w:hAnsi="Arial" w:cs="Arial"/>
+          <w:color w:val="000000"/>
+          <w:sz w:val="22"/>
+          <w:szCs w:val="22"/>
+        </w:rPr>
+        <w:t>Verified data on incoming monthly EDI X12 834 Enrollment files for 800,000 Texas Medicaid recipients.</w:t>
+      </w:r>
+    </w:p>
+    <w:p>
+      <w:pPr>
+        <w:ind w:left="720" w:hanging="630"/>
+        <w:rPr>
+          <w:rFonts w:ascii="Arial" w:eastAsia="Arial" w:hAnsi="Arial" w:cs="Arial"/>
+          <w:sz w:val="22"/>
+          <w:szCs w:val="22"/>
+        </w:rPr>
+      </w:pPr>
+    </w:p>
+    <w:p>
+      <w:pPr>
+        <w:ind w:left="720" w:hanging="630"/>
+        <w:rPr>
+          <w:rFonts w:ascii="Arial" w:eastAsia="Arial" w:hAnsi="Arial" w:cs="Arial"/>
+          <w:sz w:val="22"/>
+          <w:szCs w:val="22"/>
+        </w:rPr>
+      </w:pPr>
+      <w:r>
+        <w:rPr>
+          <w:rFonts w:ascii="Arial" w:eastAsia="Arial" w:hAnsi="Arial" w:cs="Arial"/>
+          <w:b/>
+          <w:sz w:val="22"/>
+          <w:szCs w:val="22"/>
+        </w:rPr>
+        <w:t xml:space="preserve">MANAGER - Software Engineering                        </w:t>
+      </w:r>
+      <w:r>
+        <w:rPr>
+          <w:rFonts w:ascii="Arial" w:eastAsia="Arial" w:hAnsi="Arial" w:cs="Arial"/>
+          <w:sz w:val="22"/>
+          <w:szCs w:val="22"/>
+        </w:rPr>
+        <w:tab/>
+      </w:r>
+      <w:r>
+        <w:rPr>
+          <w:rFonts w:ascii="Arial" w:eastAsia="Arial" w:hAnsi="Arial" w:cs="Arial"/>
+          <w:sz w:val="22"/>
+          <w:szCs w:val="22"/>
+        </w:rPr>
+        <w:tab/>
+      </w:r>
+      <w:r>
+        <w:rPr>
+          <w:rFonts w:ascii="Arial" w:eastAsia="Arial" w:hAnsi="Arial" w:cs="Arial"/>
+          <w:sz w:val="22"/>
+          <w:szCs w:val="22"/>
+        </w:rPr>
+        <w:tab/>
+        <w:t xml:space="preserve">       7/2011 to 9/2013</w:t>
+      </w:r>
+    </w:p>
+    <w:p>
+      <w:pPr>
+        <w:ind w:left="720" w:hanging="630"/>
+        <w:rPr>
+          <w:rFonts w:ascii="Arial" w:eastAsia="Arial" w:hAnsi="Arial" w:cs="Arial"/>
+          <w:sz w:val="22"/>
+          <w:szCs w:val="22"/>
+        </w:rPr>
+      </w:pPr>
+      <w:r>
+        <w:rPr>
+          <w:rFonts w:ascii="Arial" w:eastAsia="Arial" w:hAnsi="Arial" w:cs="Arial"/>
+          <w:b/>
+          <w:sz w:val="22"/>
+          <w:szCs w:val="22"/>
+        </w:rPr>
+        <w:t>MAXIMUS</w:t>
+      </w:r>
+      <w:r>
+        <w:rPr>
+          <w:rFonts w:ascii="Arial" w:eastAsia="Arial" w:hAnsi="Arial" w:cs="Arial"/>
+          <w:sz w:val="22"/>
+          <w:szCs w:val="22"/>
+        </w:rPr>
+        <w:tab/>
+      </w:r>
+      <w:r>
+        <w:rPr>
+          <w:rFonts w:ascii="Arial" w:eastAsia="Arial" w:hAnsi="Arial" w:cs="Arial"/>
+          <w:sz w:val="22"/>
+          <w:szCs w:val="22"/>
+        </w:rPr>
+        <w:tab/>
+      </w:r>
+      <w:r>
+        <w:rPr>
+          <w:rFonts w:ascii="Arial" w:eastAsia="Arial" w:hAnsi="Arial" w:cs="Arial"/>
+          <w:sz w:val="22"/>
+          <w:szCs w:val="22"/>
+        </w:rPr>
+        <w:tab/>
+      </w:r>
+      <w:r>
+        <w:rPr>
+          <w:rFonts w:ascii="Arial" w:eastAsia="Arial" w:hAnsi="Arial" w:cs="Arial"/>
+          <w:sz w:val="22"/>
+          <w:szCs w:val="22"/>
+        </w:rPr>
+        <w:tab/>
+      </w:r>
+      <w:r>
+        <w:rPr>
+          <w:rFonts w:ascii="Arial" w:eastAsia="Arial" w:hAnsi="Arial" w:cs="Arial"/>
+          <w:sz w:val="22"/>
+          <w:szCs w:val="22"/>
+        </w:rPr>
+        <w:tab/>
+      </w:r>
+      <w:r>
+        <w:rPr>
+          <w:rFonts w:ascii="Arial" w:eastAsia="Arial" w:hAnsi="Arial" w:cs="Arial"/>
+          <w:sz w:val="22"/>
+          <w:szCs w:val="22"/>
+        </w:rPr>
+        <w:tab/>
+      </w:r>
+      <w:r>
+        <w:rPr>
+          <w:rFonts w:ascii="Arial" w:eastAsia="Arial" w:hAnsi="Arial" w:cs="Arial"/>
+          <w:sz w:val="22"/>
+          <w:szCs w:val="22"/>
+        </w:rPr>
+        <w:tab/>
+        <w:t xml:space="preserve">                </w:t>
+      </w:r>
+      <w:r>
+        <w:rPr>
+          <w:rFonts w:ascii="Arial" w:eastAsia="Arial" w:hAnsi="Arial" w:cs="Arial"/>
+          <w:sz w:val="22"/>
+          <w:szCs w:val="22"/>
+        </w:rPr>
+        <w:tab/>
+      </w:r>
+      <w:r>
+        <w:rPr>
+          <w:rFonts w:ascii="Arial" w:eastAsia="Arial" w:hAnsi="Arial" w:cs="Arial"/>
+          <w:sz w:val="22"/>
+          <w:szCs w:val="22"/>
+        </w:rPr>
+        <w:tab/>
+        <w:t xml:space="preserve">     Austin, TX</w:t>
       </w:r>
     </w:p>
     <w:p>
@@ -535,19 +1275,22 @@
           <w:ilvl w:val="0"/>
           <w:numId w:val="2"/>
         </w:numPr>
-        <w:rPr>
-          <w:rFonts w:ascii="Arial" w:eastAsia="Arial" w:hAnsi="Arial" w:cs="Arial"/>
-          <w:sz w:val="22"/>
-          <w:szCs w:val="22"/>
-        </w:rPr>
-      </w:pPr>
-      <w:r>
-        <w:rPr>
-          <w:rFonts w:ascii="Arial" w:eastAsia="Arial" w:hAnsi="Arial" w:cs="Arial"/>
-          <w:sz w:val="22"/>
-          <w:szCs w:val="22"/>
-        </w:rPr>
-        <w:t>Supported additions, changes and enhancements to pending implementation of Oracle based system from development through production; recommended and implemented system enhancements (e.g., screen appearance and setup testing) using SQL. </w:t>
+        <w:textAlignment w:val="baseline"/>
+        <w:rPr>
+          <w:rFonts w:ascii="Arial" w:eastAsia="Times New Roman" w:hAnsi="Arial" w:cs="Arial"/>
+          <w:color w:val="000000"/>
+          <w:sz w:val="22"/>
+          <w:szCs w:val="22"/>
+        </w:rPr>
+      </w:pPr>
+      <w:r>
+        <w:rPr>
+          <w:rFonts w:ascii="Arial" w:eastAsia="Times New Roman" w:hAnsi="Arial" w:cs="Arial"/>
+          <w:color w:val="000000"/>
+          <w:sz w:val="22"/>
+          <w:szCs w:val="22"/>
+        </w:rPr>
+        <w:t>Managed Information Technology team of 7 members responsible for all systems modifications, file modifications, systems reporting, database management, data reporting and analytics.</w:t>
       </w:r>
     </w:p>
     <w:p>
@@ -556,45 +1299,131 @@
           <w:ilvl w:val="0"/>
           <w:numId w:val="2"/>
         </w:numPr>
-        <w:rPr>
-          <w:rFonts w:ascii="Arial" w:eastAsia="Arial" w:hAnsi="Arial" w:cs="Arial"/>
-          <w:sz w:val="22"/>
-          <w:szCs w:val="22"/>
-        </w:rPr>
-      </w:pPr>
-      <w:r>
-        <w:rPr>
-          <w:rFonts w:ascii="Arial" w:eastAsia="Arial" w:hAnsi="Arial" w:cs="Arial"/>
-          <w:sz w:val="22"/>
-          <w:szCs w:val="22"/>
-        </w:rPr>
-        <w:t>Collaborated with a</w:t>
-      </w:r>
-      <w:r>
-        <w:rPr>
-          <w:rFonts w:ascii="Arial" w:eastAsia="Arial" w:hAnsi="Arial" w:cs="Arial"/>
+        <w:textAlignment w:val="baseline"/>
+        <w:rPr>
+          <w:rFonts w:ascii="Arial" w:eastAsia="Times New Roman" w:hAnsi="Arial" w:cs="Arial"/>
+          <w:color w:val="000000"/>
+          <w:sz w:val="22"/>
+          <w:szCs w:val="22"/>
+        </w:rPr>
+      </w:pPr>
+      <w:r>
+        <w:rPr>
+          <w:rFonts w:ascii="Arial" w:eastAsia="Times New Roman" w:hAnsi="Arial" w:cs="Arial"/>
+          <w:color w:val="000000"/>
+          <w:sz w:val="22"/>
+          <w:szCs w:val="22"/>
+        </w:rPr>
+        <w:t xml:space="preserve">Monitored and reported on and 600+ interface files per month exchanged between MAXIMUS and the Texas Health and Human Services Commission, </w:t>
+      </w:r>
+      <w:r>
+        <w:rPr>
+          <w:rFonts w:ascii="Arial" w:eastAsia="Times New Roman" w:hAnsi="Arial" w:cs="Arial"/>
+          <w:color w:val="000000"/>
+          <w:sz w:val="22"/>
+          <w:szCs w:val="22"/>
+        </w:rPr>
+        <w:t xml:space="preserve">the </w:t>
+      </w:r>
+      <w:r>
+        <w:rPr>
+          <w:rFonts w:ascii="Arial" w:eastAsia="Times New Roman" w:hAnsi="Arial" w:cs="Arial"/>
+          <w:color w:val="000000"/>
+          <w:sz w:val="22"/>
+          <w:szCs w:val="22"/>
+        </w:rPr>
+        <w:t xml:space="preserve">Texas Medicaid </w:t>
+      </w:r>
+      <w:r>
+        <w:rPr>
+          <w:rFonts w:ascii="Arial" w:eastAsia="Times New Roman" w:hAnsi="Arial" w:cs="Arial"/>
+          <w:color w:val="000000"/>
+          <w:sz w:val="22"/>
+          <w:szCs w:val="22"/>
+        </w:rPr>
+        <w:lastRenderedPageBreak/>
+        <w:t xml:space="preserve">Managed Care Health </w:t>
+      </w:r>
+      <w:r>
+        <w:rPr>
+          <w:rFonts w:ascii="Arial" w:eastAsia="Times New Roman" w:hAnsi="Arial" w:cs="Arial"/>
+          <w:color w:val="000000"/>
+          <w:sz w:val="22"/>
+          <w:szCs w:val="22"/>
+        </w:rPr>
+        <w:t>p</w:t>
+      </w:r>
+      <w:r>
+        <w:rPr>
+          <w:rFonts w:ascii="Arial" w:eastAsia="Times New Roman" w:hAnsi="Arial" w:cs="Arial"/>
+          <w:color w:val="000000"/>
+          <w:sz w:val="22"/>
+          <w:szCs w:val="22"/>
+        </w:rPr>
+        <w:t>lans</w:t>
+      </w:r>
+      <w:r>
+        <w:rPr>
+          <w:rFonts w:ascii="Arial" w:eastAsia="Times New Roman" w:hAnsi="Arial" w:cs="Arial"/>
+          <w:color w:val="000000"/>
+          <w:sz w:val="22"/>
+          <w:szCs w:val="22"/>
+        </w:rPr>
+        <w:t>,</w:t>
+      </w:r>
+      <w:r>
+        <w:rPr>
+          <w:rFonts w:ascii="Arial" w:eastAsia="Times New Roman" w:hAnsi="Arial" w:cs="Arial"/>
+          <w:color w:val="000000"/>
           <w:sz w:val="22"/>
           <w:szCs w:val="22"/>
         </w:rPr>
         <w:t xml:space="preserve"> </w:t>
       </w:r>
-      <w:proofErr w:type="gramStart"/>
-      <w:r>
-        <w:rPr>
-          <w:rFonts w:ascii="Arial" w:eastAsia="Arial" w:hAnsi="Arial" w:cs="Arial"/>
-          <w:sz w:val="22"/>
-          <w:szCs w:val="22"/>
-        </w:rPr>
-        <w:t>15 member</w:t>
-      </w:r>
-      <w:proofErr w:type="gramEnd"/>
-      <w:r>
-        <w:rPr>
-          <w:rFonts w:ascii="Arial" w:eastAsia="Arial" w:hAnsi="Arial" w:cs="Arial"/>
-          <w:sz w:val="22"/>
-          <w:szCs w:val="22"/>
-        </w:rPr>
-        <w:t xml:space="preserve"> team of analysts to develop new program specifications, to support specific customer needs and system upgrades.</w:t>
+      <w:r>
+        <w:rPr>
+          <w:rFonts w:ascii="Arial" w:eastAsia="Times New Roman" w:hAnsi="Arial" w:cs="Arial"/>
+          <w:color w:val="000000"/>
+          <w:sz w:val="22"/>
+          <w:szCs w:val="22"/>
+        </w:rPr>
+        <w:t xml:space="preserve">the </w:t>
+      </w:r>
+      <w:r>
+        <w:rPr>
+          <w:rFonts w:ascii="Arial" w:eastAsia="Times New Roman" w:hAnsi="Arial" w:cs="Arial"/>
+          <w:color w:val="000000"/>
+          <w:sz w:val="22"/>
+          <w:szCs w:val="22"/>
+        </w:rPr>
+        <w:t xml:space="preserve">Texas Children’s Health Insurance </w:t>
+      </w:r>
+      <w:r>
+        <w:rPr>
+          <w:rFonts w:ascii="Arial" w:eastAsia="Times New Roman" w:hAnsi="Arial" w:cs="Arial"/>
+          <w:color w:val="000000"/>
+          <w:sz w:val="22"/>
+          <w:szCs w:val="22"/>
+        </w:rPr>
+        <w:t>Program (CHIP) p</w:t>
+      </w:r>
+      <w:r>
+        <w:rPr>
+          <w:rFonts w:ascii="Arial" w:eastAsia="Times New Roman" w:hAnsi="Arial" w:cs="Arial"/>
+          <w:color w:val="000000"/>
+          <w:sz w:val="22"/>
+          <w:szCs w:val="22"/>
+        </w:rPr>
+        <w:t xml:space="preserve">lans </w:t>
+      </w:r>
+      <w:r>
+        <w:rPr>
+          <w:rFonts w:ascii="Arial" w:eastAsia="Times New Roman" w:hAnsi="Arial" w:cs="Arial"/>
+          <w:color w:val="000000"/>
+          <w:sz w:val="22"/>
+          <w:szCs w:val="22"/>
+        </w:rPr>
+        <w:t>and the Texas Medicaid Claims Administrator.</w:t>
       </w:r>
     </w:p>
     <w:p>
@@ -603,189 +1432,67 @@
           <w:ilvl w:val="0"/>
           <w:numId w:val="2"/>
         </w:numPr>
-        <w:rPr>
-          <w:rFonts w:ascii="Arial" w:eastAsia="Arial" w:hAnsi="Arial" w:cs="Arial"/>
-          <w:sz w:val="22"/>
-          <w:szCs w:val="22"/>
-        </w:rPr>
-      </w:pPr>
-      <w:r>
-        <w:rPr>
-          <w:rFonts w:ascii="Arial" w:eastAsia="Arial" w:hAnsi="Arial" w:cs="Arial"/>
-          <w:sz w:val="22"/>
-          <w:szCs w:val="22"/>
-        </w:rPr>
-        <w:t>Participated in go-live support team’s effort in standing up of new system, training users and troubleshooting issues as they arose.</w:t>
-      </w:r>
-    </w:p>
-    <w:p>
-      <w:pPr>
-        <w:ind w:left="720" w:hanging="630"/>
-        <w:rPr>
-          <w:rFonts w:ascii="Arial" w:eastAsia="Arial" w:hAnsi="Arial" w:cs="Arial"/>
-          <w:sz w:val="22"/>
-          <w:szCs w:val="22"/>
-        </w:rPr>
-      </w:pPr>
-    </w:p>
-    <w:p>
-      <w:pPr>
-        <w:ind w:left="720" w:hanging="630"/>
-        <w:rPr>
-          <w:rFonts w:ascii="Arial" w:eastAsia="Arial" w:hAnsi="Arial" w:cs="Arial"/>
-          <w:sz w:val="22"/>
-          <w:szCs w:val="22"/>
-        </w:rPr>
-      </w:pPr>
-      <w:r>
-        <w:rPr>
-          <w:rFonts w:ascii="Arial" w:eastAsia="Arial" w:hAnsi="Arial" w:cs="Arial"/>
-          <w:b/>
-          <w:sz w:val="22"/>
-          <w:szCs w:val="22"/>
-        </w:rPr>
-        <w:t>BUSINESS ANALYST - Lead</w:t>
-      </w:r>
-      <w:r>
-        <w:rPr>
-          <w:rFonts w:ascii="Arial" w:eastAsia="Arial" w:hAnsi="Arial" w:cs="Arial"/>
-          <w:sz w:val="22"/>
-          <w:szCs w:val="22"/>
-        </w:rPr>
-        <w:t xml:space="preserve">   </w:t>
-      </w:r>
-      <w:r>
-        <w:rPr>
-          <w:rFonts w:ascii="Arial" w:eastAsia="Arial" w:hAnsi="Arial" w:cs="Arial"/>
-          <w:sz w:val="22"/>
-          <w:szCs w:val="22"/>
-        </w:rPr>
-        <w:tab/>
-      </w:r>
-      <w:r>
-        <w:rPr>
-          <w:rFonts w:ascii="Arial" w:eastAsia="Arial" w:hAnsi="Arial" w:cs="Arial"/>
-          <w:sz w:val="22"/>
-          <w:szCs w:val="22"/>
-        </w:rPr>
-        <w:tab/>
-      </w:r>
-      <w:r>
-        <w:rPr>
-          <w:rFonts w:ascii="Arial" w:eastAsia="Arial" w:hAnsi="Arial" w:cs="Arial"/>
-          <w:sz w:val="22"/>
-          <w:szCs w:val="22"/>
-        </w:rPr>
-        <w:tab/>
-      </w:r>
-      <w:r>
-        <w:rPr>
-          <w:rFonts w:ascii="Arial" w:eastAsia="Arial" w:hAnsi="Arial" w:cs="Arial"/>
-          <w:sz w:val="22"/>
-          <w:szCs w:val="22"/>
-        </w:rPr>
-        <w:tab/>
-      </w:r>
-      <w:r>
-        <w:rPr>
-          <w:rFonts w:ascii="Arial" w:eastAsia="Arial" w:hAnsi="Arial" w:cs="Arial"/>
-          <w:sz w:val="22"/>
-          <w:szCs w:val="22"/>
-        </w:rPr>
-        <w:tab/>
-      </w:r>
-      <w:r>
-        <w:rPr>
-          <w:rFonts w:ascii="Arial" w:eastAsia="Arial" w:hAnsi="Arial" w:cs="Arial"/>
-          <w:sz w:val="22"/>
-          <w:szCs w:val="22"/>
-        </w:rPr>
-        <w:tab/>
-        <w:t xml:space="preserve">      7/2015 to 1/2018</w:t>
-      </w:r>
-    </w:p>
-    <w:p>
-      <w:pPr>
-        <w:ind w:left="720" w:hanging="630"/>
-        <w:rPr>
-          <w:rFonts w:ascii="Arial" w:eastAsia="Arial" w:hAnsi="Arial" w:cs="Arial"/>
-          <w:sz w:val="22"/>
-          <w:szCs w:val="22"/>
-        </w:rPr>
-      </w:pPr>
-      <w:r>
-        <w:rPr>
-          <w:rFonts w:ascii="Arial" w:eastAsia="Arial" w:hAnsi="Arial" w:cs="Arial"/>
-          <w:b/>
-          <w:sz w:val="22"/>
-          <w:szCs w:val="22"/>
-        </w:rPr>
-        <w:t>Seton Family Health</w:t>
-      </w:r>
-      <w:r>
-        <w:rPr>
-          <w:rFonts w:ascii="Arial" w:eastAsia="Arial" w:hAnsi="Arial" w:cs="Arial"/>
-          <w:sz w:val="22"/>
-          <w:szCs w:val="22"/>
-        </w:rPr>
-        <w:tab/>
-      </w:r>
-      <w:r>
-        <w:rPr>
-          <w:rFonts w:ascii="Arial" w:eastAsia="Arial" w:hAnsi="Arial" w:cs="Arial"/>
-          <w:sz w:val="22"/>
-          <w:szCs w:val="22"/>
-        </w:rPr>
-        <w:tab/>
-      </w:r>
-      <w:r>
-        <w:rPr>
-          <w:rFonts w:ascii="Arial" w:eastAsia="Arial" w:hAnsi="Arial" w:cs="Arial"/>
-          <w:sz w:val="22"/>
-          <w:szCs w:val="22"/>
-        </w:rPr>
-        <w:tab/>
-      </w:r>
-      <w:r>
-        <w:rPr>
-          <w:rFonts w:ascii="Arial" w:eastAsia="Arial" w:hAnsi="Arial" w:cs="Arial"/>
-          <w:sz w:val="22"/>
-          <w:szCs w:val="22"/>
-        </w:rPr>
-        <w:tab/>
-      </w:r>
-      <w:r>
-        <w:rPr>
-          <w:rFonts w:ascii="Arial" w:eastAsia="Arial" w:hAnsi="Arial" w:cs="Arial"/>
-          <w:sz w:val="22"/>
-          <w:szCs w:val="22"/>
-        </w:rPr>
-        <w:tab/>
-      </w:r>
-      <w:r>
-        <w:rPr>
-          <w:rFonts w:ascii="Arial" w:eastAsia="Arial" w:hAnsi="Arial" w:cs="Arial"/>
-          <w:sz w:val="22"/>
-          <w:szCs w:val="22"/>
-        </w:rPr>
-        <w:tab/>
-      </w:r>
-      <w:r>
-        <w:rPr>
-          <w:rFonts w:ascii="Arial" w:eastAsia="Arial" w:hAnsi="Arial" w:cs="Arial"/>
-          <w:sz w:val="22"/>
-          <w:szCs w:val="22"/>
-        </w:rPr>
-        <w:tab/>
-      </w:r>
-      <w:r>
-        <w:rPr>
-          <w:rFonts w:ascii="Arial" w:eastAsia="Arial" w:hAnsi="Arial" w:cs="Arial"/>
-          <w:sz w:val="22"/>
-          <w:szCs w:val="22"/>
-        </w:rPr>
-        <w:tab/>
-        <w:t xml:space="preserve">    Austin, TX</w:t>
+        <w:textAlignment w:val="baseline"/>
+        <w:rPr>
+          <w:rFonts w:ascii="Arial" w:eastAsia="Times New Roman" w:hAnsi="Arial" w:cs="Arial"/>
+          <w:color w:val="000000"/>
+          <w:sz w:val="22"/>
+          <w:szCs w:val="22"/>
+        </w:rPr>
+      </w:pPr>
+      <w:r>
+        <w:rPr>
+          <w:rFonts w:ascii="Arial" w:eastAsia="Times New Roman" w:hAnsi="Arial" w:cs="Arial"/>
+          <w:color w:val="000000"/>
+          <w:sz w:val="22"/>
+          <w:szCs w:val="22"/>
+        </w:rPr>
+        <w:t xml:space="preserve">Created and monitored monthly and daily EDI X12 HIPAA 834 Medicaid Enrollment files sent to Managed Care Health </w:t>
+      </w:r>
+      <w:r>
+        <w:rPr>
+          <w:rFonts w:ascii="Arial" w:eastAsia="Times New Roman" w:hAnsi="Arial" w:cs="Arial"/>
+          <w:color w:val="000000"/>
+          <w:sz w:val="22"/>
+          <w:szCs w:val="22"/>
+        </w:rPr>
+        <w:t>p</w:t>
+      </w:r>
+      <w:r>
+        <w:rPr>
+          <w:rFonts w:ascii="Arial" w:eastAsia="Times New Roman" w:hAnsi="Arial" w:cs="Arial"/>
+          <w:color w:val="000000"/>
+          <w:sz w:val="22"/>
+          <w:szCs w:val="22"/>
+        </w:rPr>
+        <w:t>lans</w:t>
+      </w:r>
+      <w:r>
+        <w:rPr>
+          <w:rFonts w:ascii="Arial" w:eastAsia="Times New Roman" w:hAnsi="Arial" w:cs="Arial"/>
+          <w:color w:val="000000"/>
+          <w:sz w:val="22"/>
+          <w:szCs w:val="22"/>
+        </w:rPr>
+        <w:t xml:space="preserve"> and Texas Children’s Health Insurance Program</w:t>
+      </w:r>
+      <w:r>
+        <w:rPr>
+          <w:rFonts w:ascii="Arial" w:eastAsia="Times New Roman" w:hAnsi="Arial" w:cs="Arial"/>
+          <w:color w:val="000000"/>
+          <w:sz w:val="22"/>
+          <w:szCs w:val="22"/>
+        </w:rPr>
+        <w:t xml:space="preserve"> plans</w:t>
+      </w:r>
+      <w:r>
+        <w:rPr>
+          <w:rFonts w:ascii="Arial" w:eastAsia="Times New Roman" w:hAnsi="Arial" w:cs="Arial"/>
+          <w:color w:val="000000"/>
+          <w:sz w:val="22"/>
+          <w:szCs w:val="22"/>
+        </w:rPr>
+        <w:t>.</w:t>
       </w:r>
     </w:p>
     <w:p>
@@ -794,531 +1501,272 @@
           <w:ilvl w:val="0"/>
           <w:numId w:val="2"/>
         </w:numPr>
-        <w:tabs>
-          <w:tab w:val="num" w:pos="720"/>
-        </w:tabs>
-        <w:rPr>
-          <w:rFonts w:ascii="Arial" w:eastAsia="Arial" w:hAnsi="Arial" w:cs="Arial"/>
-          <w:sz w:val="22"/>
-          <w:szCs w:val="22"/>
-        </w:rPr>
-      </w:pPr>
-      <w:r>
-        <w:rPr>
-          <w:rFonts w:ascii="Arial" w:eastAsia="Arial" w:hAnsi="Arial" w:cs="Arial"/>
-          <w:sz w:val="22"/>
-          <w:szCs w:val="22"/>
-        </w:rPr>
-        <w:t>Planned and implemented activities required for the collection and analysis of data related to departmental business needs.</w:t>
+        <w:textAlignment w:val="baseline"/>
+        <w:rPr>
+          <w:rFonts w:ascii="Arial" w:eastAsia="Times New Roman" w:hAnsi="Arial" w:cs="Arial"/>
+          <w:color w:val="000000"/>
+          <w:sz w:val="22"/>
+          <w:szCs w:val="22"/>
+        </w:rPr>
+      </w:pPr>
+      <w:r>
+        <w:rPr>
+          <w:rFonts w:ascii="Arial" w:eastAsia="Times New Roman" w:hAnsi="Arial" w:cs="Arial"/>
+          <w:color w:val="000000"/>
+          <w:sz w:val="22"/>
+          <w:szCs w:val="22"/>
+        </w:rPr>
+        <w:t>Performed advanced analysis work, evaluated data for trends, correlations, and abnormalities to promptly identify and explain critical issues and probable outcomes. </w:t>
+      </w:r>
+    </w:p>
+    <w:p>
+      <w:pPr>
+        <w:ind w:left="90"/>
+        <w:rPr>
+          <w:rFonts w:ascii="Arial" w:eastAsia="Arial" w:hAnsi="Arial" w:cs="Arial"/>
+          <w:b/>
+          <w:sz w:val="22"/>
+          <w:szCs w:val="22"/>
+        </w:rPr>
+      </w:pPr>
+    </w:p>
+    <w:p>
+      <w:pPr>
+        <w:ind w:left="90"/>
+        <w:rPr>
+          <w:rFonts w:ascii="Arial" w:eastAsia="Arial" w:hAnsi="Arial" w:cs="Arial"/>
+          <w:sz w:val="22"/>
+          <w:szCs w:val="22"/>
+        </w:rPr>
+      </w:pPr>
+      <w:r>
+        <w:rPr>
+          <w:rFonts w:ascii="Arial" w:eastAsia="Arial" w:hAnsi="Arial" w:cs="Arial"/>
+          <w:b/>
+          <w:sz w:val="22"/>
+          <w:szCs w:val="22"/>
+        </w:rPr>
+        <w:t>DATA ANALYST III</w:t>
+      </w:r>
+      <w:r>
+        <w:rPr>
+          <w:rFonts w:ascii="Arial" w:eastAsia="Arial" w:hAnsi="Arial" w:cs="Arial"/>
+          <w:b/>
+          <w:sz w:val="22"/>
+          <w:szCs w:val="22"/>
+        </w:rPr>
+        <w:tab/>
+      </w:r>
+      <w:r>
+        <w:rPr>
+          <w:rFonts w:ascii="Arial" w:eastAsia="Arial" w:hAnsi="Arial" w:cs="Arial"/>
+          <w:b/>
+          <w:sz w:val="22"/>
+          <w:szCs w:val="22"/>
+        </w:rPr>
+        <w:tab/>
+      </w:r>
+      <w:r>
+        <w:rPr>
+          <w:rFonts w:ascii="Arial" w:eastAsia="Arial" w:hAnsi="Arial" w:cs="Arial"/>
+          <w:b/>
+          <w:sz w:val="22"/>
+          <w:szCs w:val="22"/>
+        </w:rPr>
+        <w:tab/>
+      </w:r>
+      <w:r>
+        <w:rPr>
+          <w:rFonts w:ascii="Arial" w:eastAsia="Arial" w:hAnsi="Arial" w:cs="Arial"/>
+          <w:b/>
+          <w:sz w:val="22"/>
+          <w:szCs w:val="22"/>
+        </w:rPr>
+        <w:tab/>
+      </w:r>
+      <w:r>
+        <w:rPr>
+          <w:rFonts w:ascii="Arial" w:eastAsia="Arial" w:hAnsi="Arial" w:cs="Arial"/>
+          <w:b/>
+          <w:sz w:val="22"/>
+          <w:szCs w:val="22"/>
+        </w:rPr>
+        <w:tab/>
+      </w:r>
+      <w:r>
+        <w:rPr>
+          <w:rFonts w:ascii="Arial" w:eastAsia="Arial" w:hAnsi="Arial" w:cs="Arial"/>
+          <w:sz w:val="22"/>
+          <w:szCs w:val="22"/>
+        </w:rPr>
+        <w:tab/>
+      </w:r>
+      <w:r>
+        <w:rPr>
+          <w:rFonts w:ascii="Arial" w:eastAsia="Arial" w:hAnsi="Arial" w:cs="Arial"/>
+          <w:sz w:val="22"/>
+          <w:szCs w:val="22"/>
+        </w:rPr>
+        <w:tab/>
+      </w:r>
+      <w:r>
+        <w:rPr>
+          <w:rFonts w:ascii="Arial" w:eastAsia="Arial" w:hAnsi="Arial" w:cs="Arial"/>
+          <w:sz w:val="22"/>
+          <w:szCs w:val="22"/>
+        </w:rPr>
+        <w:tab/>
+        <w:t xml:space="preserve">   1/2010 to 6/2011</w:t>
+      </w:r>
+    </w:p>
+    <w:p>
+      <w:pPr>
+        <w:ind w:left="720" w:hanging="630"/>
+        <w:rPr>
+          <w:rFonts w:ascii="Arial" w:eastAsia="Arial" w:hAnsi="Arial" w:cs="Arial"/>
+          <w:sz w:val="22"/>
+          <w:szCs w:val="22"/>
+        </w:rPr>
+      </w:pPr>
+      <w:r>
+        <w:rPr>
+          <w:rFonts w:ascii="Arial" w:eastAsia="Arial" w:hAnsi="Arial" w:cs="Arial"/>
+          <w:b/>
+          <w:sz w:val="22"/>
+          <w:szCs w:val="22"/>
+        </w:rPr>
+        <w:t>Superior Health</w:t>
+      </w:r>
+      <w:r>
+        <w:rPr>
+          <w:rFonts w:ascii="Arial" w:eastAsia="Arial" w:hAnsi="Arial" w:cs="Arial"/>
+          <w:sz w:val="22"/>
+          <w:szCs w:val="22"/>
+        </w:rPr>
+        <w:t xml:space="preserve"> </w:t>
+      </w:r>
+      <w:r>
+        <w:rPr>
+          <w:rFonts w:ascii="Arial" w:eastAsia="Arial" w:hAnsi="Arial" w:cs="Arial"/>
+          <w:b/>
+          <w:sz w:val="22"/>
+          <w:szCs w:val="22"/>
+        </w:rPr>
+        <w:t>Plan</w:t>
+      </w:r>
+      <w:r>
+        <w:rPr>
+          <w:rFonts w:ascii="Arial" w:eastAsia="Arial" w:hAnsi="Arial" w:cs="Arial"/>
+          <w:sz w:val="22"/>
+          <w:szCs w:val="22"/>
+        </w:rPr>
+        <w:tab/>
+      </w:r>
+      <w:r>
+        <w:rPr>
+          <w:rFonts w:ascii="Arial" w:eastAsia="Arial" w:hAnsi="Arial" w:cs="Arial"/>
+          <w:sz w:val="22"/>
+          <w:szCs w:val="22"/>
+        </w:rPr>
+        <w:tab/>
+      </w:r>
+      <w:r>
+        <w:rPr>
+          <w:rFonts w:ascii="Arial" w:eastAsia="Arial" w:hAnsi="Arial" w:cs="Arial"/>
+          <w:sz w:val="22"/>
+          <w:szCs w:val="22"/>
+        </w:rPr>
+        <w:tab/>
+      </w:r>
+      <w:r>
+        <w:rPr>
+          <w:rFonts w:ascii="Arial" w:eastAsia="Arial" w:hAnsi="Arial" w:cs="Arial"/>
+          <w:sz w:val="22"/>
+          <w:szCs w:val="22"/>
+        </w:rPr>
+        <w:tab/>
+      </w:r>
+      <w:r>
+        <w:rPr>
+          <w:rFonts w:ascii="Arial" w:eastAsia="Arial" w:hAnsi="Arial" w:cs="Arial"/>
+          <w:sz w:val="22"/>
+          <w:szCs w:val="22"/>
+        </w:rPr>
+        <w:tab/>
+      </w:r>
+      <w:r>
+        <w:rPr>
+          <w:rFonts w:ascii="Arial" w:eastAsia="Arial" w:hAnsi="Arial" w:cs="Arial"/>
+          <w:sz w:val="22"/>
+          <w:szCs w:val="22"/>
+        </w:rPr>
+        <w:tab/>
+      </w:r>
+      <w:r>
+        <w:rPr>
+          <w:rFonts w:ascii="Arial" w:eastAsia="Arial" w:hAnsi="Arial" w:cs="Arial"/>
+          <w:sz w:val="22"/>
+          <w:szCs w:val="22"/>
+        </w:rPr>
+        <w:tab/>
+        <w:t xml:space="preserve">                Austin, TX</w:t>
       </w:r>
     </w:p>
     <w:p>
       <w:pPr>
         <w:numPr>
           <w:ilvl w:val="0"/>
-          <w:numId w:val="2"/>
+          <w:numId w:val="18"/>
         </w:numPr>
-        <w:tabs>
-          <w:tab w:val="num" w:pos="720"/>
-        </w:tabs>
-        <w:rPr>
-          <w:rFonts w:ascii="Arial" w:eastAsia="Arial" w:hAnsi="Arial" w:cs="Arial"/>
-          <w:sz w:val="22"/>
-          <w:szCs w:val="22"/>
-        </w:rPr>
-      </w:pPr>
-      <w:r>
-        <w:rPr>
-          <w:rFonts w:ascii="Arial" w:eastAsia="Arial" w:hAnsi="Arial" w:cs="Arial"/>
-          <w:sz w:val="22"/>
-          <w:szCs w:val="22"/>
-        </w:rPr>
-        <w:t>Developed and ran complex queries and developed databases and spreadsheets with pivot tables and dashboards to support area decision-making. </w:t>
+        <w:textAlignment w:val="baseline"/>
+        <w:rPr>
+          <w:rFonts w:ascii="Arial" w:eastAsia="Times New Roman" w:hAnsi="Arial" w:cs="Arial"/>
+          <w:color w:val="000000"/>
+          <w:sz w:val="22"/>
+          <w:szCs w:val="22"/>
+        </w:rPr>
+      </w:pPr>
+      <w:r>
+        <w:rPr>
+          <w:rFonts w:ascii="Arial" w:eastAsia="Times New Roman" w:hAnsi="Arial" w:cs="Arial"/>
+          <w:color w:val="000000"/>
+          <w:sz w:val="22"/>
+          <w:szCs w:val="22"/>
+        </w:rPr>
+        <w:t>Provided advanced analytical support for business operations in all or some of the following areas: Texas Health and Human Services Commission claims, Medicaid provider data, member data, and external reporting.</w:t>
       </w:r>
     </w:p>
     <w:p>
       <w:pPr>
         <w:numPr>
           <w:ilvl w:val="0"/>
-          <w:numId w:val="2"/>
+          <w:numId w:val="18"/>
         </w:numPr>
-        <w:tabs>
-          <w:tab w:val="num" w:pos="720"/>
-        </w:tabs>
-        <w:rPr>
-          <w:rFonts w:ascii="Arial" w:eastAsia="Arial" w:hAnsi="Arial" w:cs="Arial"/>
-          <w:sz w:val="22"/>
-          <w:szCs w:val="22"/>
-        </w:rPr>
-      </w:pPr>
-      <w:r>
-        <w:rPr>
-          <w:rFonts w:ascii="Arial" w:eastAsia="Arial" w:hAnsi="Arial" w:cs="Arial"/>
-          <w:sz w:val="22"/>
-          <w:szCs w:val="22"/>
-        </w:rPr>
-        <w:t>Recorded, maintained and reported on all education activities for the Seton RN Residency Program participants.</w:t>
-      </w:r>
-    </w:p>
-    <w:p>
-      <w:pPr>
-        <w:ind w:left="720" w:hanging="630"/>
-        <w:rPr>
-          <w:rFonts w:ascii="Arial" w:eastAsia="Arial" w:hAnsi="Arial" w:cs="Arial"/>
-          <w:sz w:val="22"/>
-          <w:szCs w:val="22"/>
-        </w:rPr>
-      </w:pPr>
-    </w:p>
-    <w:p>
-      <w:pPr>
-        <w:ind w:left="720" w:hanging="630"/>
-        <w:rPr>
-          <w:rFonts w:ascii="Arial" w:eastAsia="Arial" w:hAnsi="Arial" w:cs="Arial"/>
-          <w:sz w:val="22"/>
-          <w:szCs w:val="22"/>
-        </w:rPr>
-      </w:pPr>
-      <w:r>
-        <w:rPr>
-          <w:rFonts w:ascii="Arial" w:eastAsia="Arial" w:hAnsi="Arial" w:cs="Arial"/>
-          <w:b/>
-          <w:sz w:val="22"/>
-          <w:szCs w:val="22"/>
-        </w:rPr>
-        <w:t>MANAGER - Data Integrity/Analytics &amp; Reporting</w:t>
-      </w:r>
-      <w:r>
-        <w:rPr>
-          <w:rFonts w:ascii="Arial" w:eastAsia="Arial" w:hAnsi="Arial" w:cs="Arial"/>
-          <w:sz w:val="22"/>
-          <w:szCs w:val="22"/>
-        </w:rPr>
-        <w:tab/>
-      </w:r>
-      <w:r>
-        <w:rPr>
-          <w:rFonts w:ascii="Arial" w:eastAsia="Arial" w:hAnsi="Arial" w:cs="Arial"/>
-          <w:sz w:val="22"/>
-          <w:szCs w:val="22"/>
-        </w:rPr>
-        <w:tab/>
-      </w:r>
-      <w:r>
-        <w:rPr>
-          <w:rFonts w:ascii="Arial" w:eastAsia="Arial" w:hAnsi="Arial" w:cs="Arial"/>
-          <w:sz w:val="22"/>
-          <w:szCs w:val="22"/>
-        </w:rPr>
-        <w:tab/>
-        <w:t xml:space="preserve">   10/2013 to 9/2014</w:t>
-      </w:r>
-    </w:p>
-    <w:p>
-      <w:pPr>
-        <w:ind w:left="720" w:hanging="630"/>
-        <w:rPr>
-          <w:rFonts w:ascii="Arial" w:eastAsia="Arial" w:hAnsi="Arial" w:cs="Arial"/>
-          <w:sz w:val="22"/>
-          <w:szCs w:val="22"/>
-        </w:rPr>
-      </w:pPr>
-      <w:r>
-        <w:rPr>
-          <w:rFonts w:ascii="Arial" w:eastAsia="Arial" w:hAnsi="Arial" w:cs="Arial"/>
-          <w:b/>
-          <w:sz w:val="22"/>
-          <w:szCs w:val="22"/>
-        </w:rPr>
-        <w:t>Superior Health</w:t>
-      </w:r>
-      <w:r>
-        <w:rPr>
-          <w:rFonts w:ascii="Arial" w:eastAsia="Arial" w:hAnsi="Arial" w:cs="Arial"/>
-          <w:sz w:val="22"/>
-          <w:szCs w:val="22"/>
-        </w:rPr>
-        <w:t xml:space="preserve"> </w:t>
-      </w:r>
-      <w:r>
-        <w:rPr>
-          <w:rFonts w:ascii="Arial" w:eastAsia="Arial" w:hAnsi="Arial" w:cs="Arial"/>
-          <w:b/>
-          <w:sz w:val="22"/>
-          <w:szCs w:val="22"/>
-        </w:rPr>
-        <w:t>Plan</w:t>
-      </w:r>
-      <w:r>
-        <w:rPr>
-          <w:rFonts w:ascii="Arial" w:eastAsia="Arial" w:hAnsi="Arial" w:cs="Arial"/>
-          <w:sz w:val="22"/>
-          <w:szCs w:val="22"/>
-        </w:rPr>
-        <w:tab/>
-      </w:r>
-      <w:r>
-        <w:rPr>
-          <w:rFonts w:ascii="Arial" w:eastAsia="Arial" w:hAnsi="Arial" w:cs="Arial"/>
-          <w:sz w:val="22"/>
-          <w:szCs w:val="22"/>
-        </w:rPr>
-        <w:tab/>
-      </w:r>
-      <w:r>
-        <w:rPr>
-          <w:rFonts w:ascii="Arial" w:eastAsia="Arial" w:hAnsi="Arial" w:cs="Arial"/>
-          <w:sz w:val="22"/>
-          <w:szCs w:val="22"/>
-        </w:rPr>
-        <w:tab/>
-      </w:r>
-      <w:r>
-        <w:rPr>
-          <w:rFonts w:ascii="Arial" w:eastAsia="Arial" w:hAnsi="Arial" w:cs="Arial"/>
-          <w:sz w:val="22"/>
-          <w:szCs w:val="22"/>
-        </w:rPr>
-        <w:tab/>
-      </w:r>
-      <w:r>
-        <w:rPr>
-          <w:rFonts w:ascii="Arial" w:eastAsia="Arial" w:hAnsi="Arial" w:cs="Arial"/>
-          <w:sz w:val="22"/>
-          <w:szCs w:val="22"/>
-        </w:rPr>
-        <w:tab/>
-      </w:r>
-      <w:r>
-        <w:rPr>
-          <w:rFonts w:ascii="Arial" w:eastAsia="Arial" w:hAnsi="Arial" w:cs="Arial"/>
-          <w:sz w:val="22"/>
-          <w:szCs w:val="22"/>
-        </w:rPr>
-        <w:tab/>
-      </w:r>
-      <w:r>
-        <w:rPr>
-          <w:rFonts w:ascii="Arial" w:eastAsia="Arial" w:hAnsi="Arial" w:cs="Arial"/>
-          <w:sz w:val="22"/>
-          <w:szCs w:val="22"/>
-        </w:rPr>
-        <w:tab/>
-        <w:t xml:space="preserve">                Austin, TX</w:t>
+        <w:textAlignment w:val="baseline"/>
+        <w:rPr>
+          <w:rFonts w:ascii="Arial" w:eastAsia="Times New Roman" w:hAnsi="Arial" w:cs="Arial"/>
+          <w:color w:val="000000"/>
+          <w:sz w:val="22"/>
+          <w:szCs w:val="22"/>
+        </w:rPr>
+      </w:pPr>
+      <w:r>
+        <w:rPr>
+          <w:rFonts w:ascii="Arial" w:eastAsia="Times New Roman" w:hAnsi="Arial" w:cs="Arial"/>
+          <w:color w:val="000000"/>
+          <w:sz w:val="22"/>
+          <w:szCs w:val="22"/>
+        </w:rPr>
+        <w:t>Modeled data using MS Excel, MS Access, SQL, and/or other data warehouse analytical tools.</w:t>
       </w:r>
     </w:p>
     <w:p>
       <w:pPr>
         <w:numPr>
           <w:ilvl w:val="0"/>
-          <w:numId w:val="2"/>
+          <w:numId w:val="18"/>
         </w:numPr>
-        <w:rPr>
-          <w:rFonts w:ascii="Arial" w:eastAsia="Arial" w:hAnsi="Arial" w:cs="Arial"/>
-          <w:sz w:val="22"/>
-          <w:szCs w:val="22"/>
-        </w:rPr>
-      </w:pPr>
-      <w:r>
-        <w:rPr>
-          <w:rFonts w:ascii="Arial" w:eastAsia="Arial" w:hAnsi="Arial" w:cs="Arial"/>
-          <w:sz w:val="22"/>
-          <w:szCs w:val="22"/>
-        </w:rPr>
-        <w:t>Mentored and managed a team of data analysts of variable skill and practice levels.</w:t>
-      </w:r>
-    </w:p>
-    <w:p>
-      <w:pPr>
-        <w:numPr>
-          <w:ilvl w:val="0"/>
-          <w:numId w:val="2"/>
-        </w:numPr>
-        <w:rPr>
-          <w:rFonts w:ascii="Arial" w:eastAsia="Arial" w:hAnsi="Arial" w:cs="Arial"/>
-          <w:sz w:val="22"/>
-          <w:szCs w:val="22"/>
-        </w:rPr>
-      </w:pPr>
-      <w:r>
-        <w:rPr>
-          <w:rFonts w:ascii="Arial" w:eastAsia="Arial" w:hAnsi="Arial" w:cs="Arial"/>
-          <w:sz w:val="22"/>
-          <w:szCs w:val="22"/>
-        </w:rPr>
-        <w:t>Hands on development/reporting using TOAD for Oracle, SQL server, MS Access and MS Excel.</w:t>
-      </w:r>
-    </w:p>
-    <w:p>
-      <w:pPr>
-        <w:numPr>
-          <w:ilvl w:val="0"/>
-          <w:numId w:val="2"/>
-        </w:numPr>
-        <w:rPr>
-          <w:rFonts w:ascii="Arial" w:eastAsia="Arial" w:hAnsi="Arial" w:cs="Arial"/>
-          <w:sz w:val="22"/>
-          <w:szCs w:val="22"/>
-        </w:rPr>
-      </w:pPr>
-      <w:r>
-        <w:rPr>
-          <w:rFonts w:ascii="Arial" w:eastAsia="Arial" w:hAnsi="Arial" w:cs="Arial"/>
-          <w:sz w:val="22"/>
-          <w:szCs w:val="22"/>
-        </w:rPr>
-        <w:t>Verified data on incoming monthly EDI X12 834 Enrollment files for</w:t>
-      </w:r>
-      <w:r>
-        <w:rPr>
-          <w:rFonts w:ascii="Arial" w:eastAsia="Arial" w:hAnsi="Arial" w:cs="Arial"/>
-          <w:sz w:val="22"/>
-          <w:szCs w:val="22"/>
-        </w:rPr>
-        <w:t xml:space="preserve"> over</w:t>
-      </w:r>
-      <w:r>
-        <w:rPr>
-          <w:rFonts w:ascii="Arial" w:eastAsia="Arial" w:hAnsi="Arial" w:cs="Arial"/>
-          <w:sz w:val="22"/>
-          <w:szCs w:val="22"/>
-        </w:rPr>
-        <w:t xml:space="preserve"> 800,000 Texas Medicaid recipients.</w:t>
-      </w:r>
-    </w:p>
-    <w:p>
-      <w:pPr>
-        <w:ind w:left="720" w:hanging="630"/>
-        <w:rPr>
-          <w:rFonts w:ascii="Arial" w:eastAsia="Arial" w:hAnsi="Arial" w:cs="Arial"/>
-          <w:sz w:val="22"/>
-          <w:szCs w:val="22"/>
-        </w:rPr>
-      </w:pPr>
-    </w:p>
-    <w:p>
-      <w:pPr>
-        <w:ind w:left="720" w:hanging="630"/>
-        <w:rPr>
-          <w:rFonts w:ascii="Arial" w:eastAsia="Arial" w:hAnsi="Arial" w:cs="Arial"/>
-          <w:sz w:val="22"/>
-          <w:szCs w:val="22"/>
-        </w:rPr>
-      </w:pPr>
-      <w:r>
-        <w:rPr>
-          <w:rFonts w:ascii="Arial" w:eastAsia="Arial" w:hAnsi="Arial" w:cs="Arial"/>
-          <w:b/>
-          <w:sz w:val="22"/>
-          <w:szCs w:val="22"/>
-        </w:rPr>
-        <w:t xml:space="preserve">MANAGER - Software Engineering                        </w:t>
-      </w:r>
-      <w:r>
-        <w:rPr>
-          <w:rFonts w:ascii="Arial" w:eastAsia="Arial" w:hAnsi="Arial" w:cs="Arial"/>
-          <w:sz w:val="22"/>
-          <w:szCs w:val="22"/>
-        </w:rPr>
-        <w:tab/>
-      </w:r>
-      <w:r>
-        <w:rPr>
-          <w:rFonts w:ascii="Arial" w:eastAsia="Arial" w:hAnsi="Arial" w:cs="Arial"/>
-          <w:sz w:val="22"/>
-          <w:szCs w:val="22"/>
-        </w:rPr>
-        <w:tab/>
-      </w:r>
-      <w:r>
-        <w:rPr>
-          <w:rFonts w:ascii="Arial" w:eastAsia="Arial" w:hAnsi="Arial" w:cs="Arial"/>
-          <w:sz w:val="22"/>
-          <w:szCs w:val="22"/>
-        </w:rPr>
-        <w:tab/>
-        <w:t xml:space="preserve">       7/2011 to 9/2013</w:t>
-      </w:r>
-    </w:p>
-    <w:p>
-      <w:pPr>
-        <w:ind w:left="720" w:hanging="630"/>
-        <w:rPr>
-          <w:rFonts w:ascii="Arial" w:eastAsia="Arial" w:hAnsi="Arial" w:cs="Arial"/>
-          <w:sz w:val="22"/>
-          <w:szCs w:val="22"/>
-        </w:rPr>
-      </w:pPr>
-      <w:r>
-        <w:rPr>
-          <w:rFonts w:ascii="Arial" w:eastAsia="Arial" w:hAnsi="Arial" w:cs="Arial"/>
-          <w:b/>
-          <w:sz w:val="22"/>
-          <w:szCs w:val="22"/>
-        </w:rPr>
-        <w:t>MAXIMUS</w:t>
-      </w:r>
-      <w:r>
-        <w:rPr>
-          <w:rFonts w:ascii="Arial" w:eastAsia="Arial" w:hAnsi="Arial" w:cs="Arial"/>
-          <w:sz w:val="22"/>
-          <w:szCs w:val="22"/>
-        </w:rPr>
-        <w:tab/>
-      </w:r>
-      <w:r>
-        <w:rPr>
-          <w:rFonts w:ascii="Arial" w:eastAsia="Arial" w:hAnsi="Arial" w:cs="Arial"/>
-          <w:sz w:val="22"/>
-          <w:szCs w:val="22"/>
-        </w:rPr>
-        <w:tab/>
-      </w:r>
-      <w:r>
-        <w:rPr>
-          <w:rFonts w:ascii="Arial" w:eastAsia="Arial" w:hAnsi="Arial" w:cs="Arial"/>
-          <w:sz w:val="22"/>
-          <w:szCs w:val="22"/>
-        </w:rPr>
-        <w:tab/>
-      </w:r>
-      <w:r>
-        <w:rPr>
-          <w:rFonts w:ascii="Arial" w:eastAsia="Arial" w:hAnsi="Arial" w:cs="Arial"/>
-          <w:sz w:val="22"/>
-          <w:szCs w:val="22"/>
-        </w:rPr>
-        <w:tab/>
-      </w:r>
-      <w:r>
-        <w:rPr>
-          <w:rFonts w:ascii="Arial" w:eastAsia="Arial" w:hAnsi="Arial" w:cs="Arial"/>
-          <w:sz w:val="22"/>
-          <w:szCs w:val="22"/>
-        </w:rPr>
-        <w:tab/>
-      </w:r>
-      <w:r>
-        <w:rPr>
-          <w:rFonts w:ascii="Arial" w:eastAsia="Arial" w:hAnsi="Arial" w:cs="Arial"/>
-          <w:sz w:val="22"/>
-          <w:szCs w:val="22"/>
-        </w:rPr>
-        <w:tab/>
-      </w:r>
-      <w:r>
-        <w:rPr>
-          <w:rFonts w:ascii="Arial" w:eastAsia="Arial" w:hAnsi="Arial" w:cs="Arial"/>
-          <w:sz w:val="22"/>
-          <w:szCs w:val="22"/>
-        </w:rPr>
-        <w:tab/>
-        <w:t xml:space="preserve">                </w:t>
-      </w:r>
-      <w:r>
-        <w:rPr>
-          <w:rFonts w:ascii="Arial" w:eastAsia="Arial" w:hAnsi="Arial" w:cs="Arial"/>
-          <w:sz w:val="22"/>
-          <w:szCs w:val="22"/>
-        </w:rPr>
-        <w:tab/>
-      </w:r>
-      <w:r>
-        <w:rPr>
-          <w:rFonts w:ascii="Arial" w:eastAsia="Arial" w:hAnsi="Arial" w:cs="Arial"/>
-          <w:sz w:val="22"/>
-          <w:szCs w:val="22"/>
-        </w:rPr>
-        <w:tab/>
-        <w:t xml:space="preserve">     Austin, TX</w:t>
-      </w:r>
-    </w:p>
-    <w:p>
-      <w:pPr>
-        <w:numPr>
-          <w:ilvl w:val="0"/>
-          <w:numId w:val="2"/>
-        </w:numPr>
-        <w:rPr>
-          <w:rFonts w:ascii="Arial" w:eastAsia="Arial" w:hAnsi="Arial" w:cs="Arial"/>
-          <w:sz w:val="22"/>
-          <w:szCs w:val="22"/>
-        </w:rPr>
-      </w:pPr>
-      <w:r>
-        <w:rPr>
-          <w:rFonts w:ascii="Arial" w:eastAsia="Arial" w:hAnsi="Arial" w:cs="Arial"/>
-          <w:sz w:val="22"/>
-          <w:szCs w:val="22"/>
-        </w:rPr>
-        <w:t>Managed Information Technology team of 7 members responsible for all systems modifications, file modifications, systems reporting, database management, data reporting and analytics.</w:t>
-      </w:r>
-    </w:p>
-    <w:p>
-      <w:pPr>
-        <w:numPr>
-          <w:ilvl w:val="0"/>
-          <w:numId w:val="2"/>
-        </w:numPr>
-        <w:rPr>
-          <w:rFonts w:ascii="Arial" w:eastAsia="Arial" w:hAnsi="Arial" w:cs="Arial"/>
-          <w:sz w:val="22"/>
-          <w:szCs w:val="22"/>
-        </w:rPr>
-      </w:pPr>
-      <w:r>
-        <w:rPr>
-          <w:rFonts w:ascii="Arial" w:eastAsia="Arial" w:hAnsi="Arial" w:cs="Arial"/>
-          <w:sz w:val="22"/>
-          <w:szCs w:val="22"/>
-        </w:rPr>
-        <w:t xml:space="preserve">Monitored and reported on and 600+ interface files </w:t>
-      </w:r>
-      <w:r>
-        <w:rPr>
-          <w:rFonts w:ascii="Arial" w:eastAsia="Arial" w:hAnsi="Arial" w:cs="Arial"/>
-          <w:sz w:val="22"/>
-          <w:szCs w:val="22"/>
-        </w:rPr>
-        <w:t xml:space="preserve">per month </w:t>
-      </w:r>
-      <w:r>
-        <w:rPr>
-          <w:rFonts w:ascii="Arial" w:eastAsia="Arial" w:hAnsi="Arial" w:cs="Arial"/>
-          <w:sz w:val="22"/>
-          <w:szCs w:val="22"/>
-        </w:rPr>
-        <w:t>exchanged between MAXIMUS and the Texas Health and Human Services Commission, Texas Medicaid Managed Care Health Plans and the Texas Medicaid Claims Administrator.</w:t>
-      </w:r>
-    </w:p>
-    <w:p>
-      <w:pPr>
-        <w:numPr>
-          <w:ilvl w:val="0"/>
-          <w:numId w:val="2"/>
-        </w:numPr>
-        <w:rPr>
-          <w:rFonts w:ascii="Arial" w:eastAsia="Arial" w:hAnsi="Arial" w:cs="Arial"/>
-          <w:sz w:val="22"/>
-          <w:szCs w:val="22"/>
-        </w:rPr>
-      </w:pPr>
-      <w:r>
-        <w:rPr>
-          <w:rFonts w:ascii="Arial" w:eastAsia="Arial" w:hAnsi="Arial" w:cs="Arial"/>
-          <w:sz w:val="22"/>
-          <w:szCs w:val="22"/>
-        </w:rPr>
-        <w:lastRenderedPageBreak/>
-        <w:t>Created and monitored monthly and daily EDI X12 HIPAA 834 Medicaid Enrollment files sent to Managed Care Health Plans.</w:t>
-      </w:r>
-    </w:p>
-    <w:p>
-      <w:pPr>
-        <w:numPr>
-          <w:ilvl w:val="0"/>
-          <w:numId w:val="2"/>
-        </w:numPr>
+        <w:textAlignment w:val="baseline"/>
         <w:rPr>
           <w:rFonts w:ascii="Arial" w:eastAsia="Times New Roman" w:hAnsi="Arial" w:cs="Arial"/>
           <w:color w:val="000000"/>
@@ -1328,287 +1776,12 @@
       </w:pPr>
       <w:r>
         <w:rPr>
-          <w:rFonts w:ascii="Arial" w:eastAsia="Arial" w:hAnsi="Arial" w:cs="Arial"/>
-          <w:sz w:val="22"/>
-          <w:szCs w:val="22"/>
-        </w:rPr>
-        <w:t>Performed advanced analysis work, evaluated data for trends, correlations, and abnormalities</w:t>
-      </w:r>
-      <w:r>
-        <w:rPr>
           <w:rFonts w:ascii="Arial" w:eastAsia="Times New Roman" w:hAnsi="Arial" w:cs="Arial"/>
           <w:color w:val="000000"/>
           <w:sz w:val="22"/>
           <w:szCs w:val="22"/>
         </w:rPr>
-        <w:t xml:space="preserve"> to promptly identify and explain critical issues and probable outcomes. </w:t>
-      </w:r>
-    </w:p>
-    <w:p>
-      <w:pPr>
-        <w:ind w:left="90"/>
-        <w:rPr>
-          <w:rFonts w:ascii="Arial" w:eastAsia="Arial" w:hAnsi="Arial" w:cs="Arial"/>
-          <w:b/>
-          <w:sz w:val="22"/>
-          <w:szCs w:val="22"/>
-        </w:rPr>
-      </w:pPr>
-    </w:p>
-    <w:p>
-      <w:pPr>
-        <w:ind w:left="90"/>
-        <w:rPr>
-          <w:rFonts w:ascii="Arial" w:eastAsia="Arial" w:hAnsi="Arial" w:cs="Arial"/>
-          <w:b/>
-          <w:sz w:val="22"/>
-          <w:szCs w:val="22"/>
-        </w:rPr>
-      </w:pPr>
-    </w:p>
-    <w:p>
-      <w:pPr>
-        <w:ind w:left="90"/>
-        <w:rPr>
-          <w:rFonts w:ascii="Arial" w:eastAsia="Arial" w:hAnsi="Arial" w:cs="Arial"/>
-          <w:sz w:val="22"/>
-          <w:szCs w:val="22"/>
-        </w:rPr>
-      </w:pPr>
-      <w:r>
-        <w:rPr>
-          <w:rFonts w:ascii="Arial" w:eastAsia="Arial" w:hAnsi="Arial" w:cs="Arial"/>
-          <w:b/>
-          <w:sz w:val="22"/>
-          <w:szCs w:val="22"/>
-        </w:rPr>
-        <w:t>DATA ANALYST III</w:t>
-      </w:r>
-      <w:r>
-        <w:rPr>
-          <w:rFonts w:ascii="Arial" w:eastAsia="Arial" w:hAnsi="Arial" w:cs="Arial"/>
-          <w:b/>
-          <w:sz w:val="22"/>
-          <w:szCs w:val="22"/>
-        </w:rPr>
-        <w:tab/>
-      </w:r>
-      <w:r>
-        <w:rPr>
-          <w:rFonts w:ascii="Arial" w:eastAsia="Arial" w:hAnsi="Arial" w:cs="Arial"/>
-          <w:b/>
-          <w:sz w:val="22"/>
-          <w:szCs w:val="22"/>
-        </w:rPr>
-        <w:tab/>
-      </w:r>
-      <w:r>
-        <w:rPr>
-          <w:rFonts w:ascii="Arial" w:eastAsia="Arial" w:hAnsi="Arial" w:cs="Arial"/>
-          <w:b/>
-          <w:sz w:val="22"/>
-          <w:szCs w:val="22"/>
-        </w:rPr>
-        <w:tab/>
-      </w:r>
-      <w:r>
-        <w:rPr>
-          <w:rFonts w:ascii="Arial" w:eastAsia="Arial" w:hAnsi="Arial" w:cs="Arial"/>
-          <w:b/>
-          <w:sz w:val="22"/>
-          <w:szCs w:val="22"/>
-        </w:rPr>
-        <w:tab/>
-      </w:r>
-      <w:r>
-        <w:rPr>
-          <w:rFonts w:ascii="Arial" w:eastAsia="Arial" w:hAnsi="Arial" w:cs="Arial"/>
-          <w:b/>
-          <w:sz w:val="22"/>
-          <w:szCs w:val="22"/>
-        </w:rPr>
-        <w:tab/>
-      </w:r>
-      <w:r>
-        <w:rPr>
-          <w:rFonts w:ascii="Arial" w:eastAsia="Arial" w:hAnsi="Arial" w:cs="Arial"/>
-          <w:sz w:val="22"/>
-          <w:szCs w:val="22"/>
-        </w:rPr>
-        <w:tab/>
-      </w:r>
-      <w:r>
-        <w:rPr>
-          <w:rFonts w:ascii="Arial" w:eastAsia="Arial" w:hAnsi="Arial" w:cs="Arial"/>
-          <w:sz w:val="22"/>
-          <w:szCs w:val="22"/>
-        </w:rPr>
-        <w:tab/>
-      </w:r>
-      <w:r>
-        <w:rPr>
-          <w:rFonts w:ascii="Arial" w:eastAsia="Arial" w:hAnsi="Arial" w:cs="Arial"/>
-          <w:sz w:val="22"/>
-          <w:szCs w:val="22"/>
-        </w:rPr>
-        <w:tab/>
-        <w:t xml:space="preserve">   1/2010 to 6/2011</w:t>
-      </w:r>
-    </w:p>
-    <w:p>
-      <w:pPr>
-        <w:ind w:left="720" w:hanging="630"/>
-        <w:rPr>
-          <w:rFonts w:ascii="Arial" w:eastAsia="Arial" w:hAnsi="Arial" w:cs="Arial"/>
-          <w:sz w:val="22"/>
-          <w:szCs w:val="22"/>
-        </w:rPr>
-      </w:pPr>
-      <w:r>
-        <w:rPr>
-          <w:rFonts w:ascii="Arial" w:eastAsia="Arial" w:hAnsi="Arial" w:cs="Arial"/>
-          <w:b/>
-          <w:sz w:val="22"/>
-          <w:szCs w:val="22"/>
-        </w:rPr>
-        <w:t>Superior Health</w:t>
-      </w:r>
-      <w:r>
-        <w:rPr>
-          <w:rFonts w:ascii="Arial" w:eastAsia="Arial" w:hAnsi="Arial" w:cs="Arial"/>
-          <w:sz w:val="22"/>
-          <w:szCs w:val="22"/>
-        </w:rPr>
-        <w:t xml:space="preserve"> </w:t>
-      </w:r>
-      <w:r>
-        <w:rPr>
-          <w:rFonts w:ascii="Arial" w:eastAsia="Arial" w:hAnsi="Arial" w:cs="Arial"/>
-          <w:b/>
-          <w:sz w:val="22"/>
-          <w:szCs w:val="22"/>
-        </w:rPr>
-        <w:t>Plan</w:t>
-      </w:r>
-      <w:r>
-        <w:rPr>
-          <w:rFonts w:ascii="Arial" w:eastAsia="Arial" w:hAnsi="Arial" w:cs="Arial"/>
-          <w:sz w:val="22"/>
-          <w:szCs w:val="22"/>
-        </w:rPr>
-        <w:tab/>
-      </w:r>
-      <w:r>
-        <w:rPr>
-          <w:rFonts w:ascii="Arial" w:eastAsia="Arial" w:hAnsi="Arial" w:cs="Arial"/>
-          <w:sz w:val="22"/>
-          <w:szCs w:val="22"/>
-        </w:rPr>
-        <w:tab/>
-      </w:r>
-      <w:r>
-        <w:rPr>
-          <w:rFonts w:ascii="Arial" w:eastAsia="Arial" w:hAnsi="Arial" w:cs="Arial"/>
-          <w:sz w:val="22"/>
-          <w:szCs w:val="22"/>
-        </w:rPr>
-        <w:tab/>
-      </w:r>
-      <w:r>
-        <w:rPr>
-          <w:rFonts w:ascii="Arial" w:eastAsia="Arial" w:hAnsi="Arial" w:cs="Arial"/>
-          <w:sz w:val="22"/>
-          <w:szCs w:val="22"/>
-        </w:rPr>
-        <w:tab/>
-      </w:r>
-      <w:r>
-        <w:rPr>
-          <w:rFonts w:ascii="Arial" w:eastAsia="Arial" w:hAnsi="Arial" w:cs="Arial"/>
-          <w:sz w:val="22"/>
-          <w:szCs w:val="22"/>
-        </w:rPr>
-        <w:tab/>
-      </w:r>
-      <w:r>
-        <w:rPr>
-          <w:rFonts w:ascii="Arial" w:eastAsia="Arial" w:hAnsi="Arial" w:cs="Arial"/>
-          <w:sz w:val="22"/>
-          <w:szCs w:val="22"/>
-        </w:rPr>
-        <w:tab/>
-      </w:r>
-      <w:r>
-        <w:rPr>
-          <w:rFonts w:ascii="Arial" w:eastAsia="Arial" w:hAnsi="Arial" w:cs="Arial"/>
-          <w:sz w:val="22"/>
-          <w:szCs w:val="22"/>
-        </w:rPr>
-        <w:tab/>
-        <w:t xml:space="preserve">                Austin, TX</w:t>
-      </w:r>
-    </w:p>
-    <w:p>
-      <w:pPr>
-        <w:numPr>
-          <w:ilvl w:val="0"/>
-          <w:numId w:val="2"/>
-        </w:numPr>
-        <w:rPr>
-          <w:rFonts w:ascii="Arial" w:eastAsia="Arial" w:hAnsi="Arial" w:cs="Arial"/>
-          <w:sz w:val="22"/>
-          <w:szCs w:val="22"/>
-        </w:rPr>
-      </w:pPr>
-      <w:r>
-        <w:rPr>
-          <w:rFonts w:ascii="Arial" w:eastAsia="Arial" w:hAnsi="Arial" w:cs="Arial"/>
-          <w:sz w:val="22"/>
-          <w:szCs w:val="22"/>
-        </w:rPr>
-        <w:t>Provided advanced analytical support for business operations in all or some of the following areas: Texas Health and Human Services Commission claims, Medicaid provider data, member data, and external reporting.</w:t>
-      </w:r>
-    </w:p>
-    <w:p>
-      <w:pPr>
-        <w:numPr>
-          <w:ilvl w:val="0"/>
-          <w:numId w:val="2"/>
-        </w:numPr>
-        <w:rPr>
-          <w:rFonts w:ascii="Arial" w:eastAsia="Arial" w:hAnsi="Arial" w:cs="Arial"/>
-          <w:sz w:val="22"/>
-          <w:szCs w:val="22"/>
-        </w:rPr>
-      </w:pPr>
-      <w:r>
-        <w:rPr>
-          <w:rFonts w:ascii="Arial" w:eastAsia="Arial" w:hAnsi="Arial" w:cs="Arial"/>
-          <w:sz w:val="22"/>
-          <w:szCs w:val="22"/>
-        </w:rPr>
-        <w:t>Modeled data using MS Excel, MS Access, SQL, and/or other data warehouse analytical tools.</w:t>
-      </w:r>
-    </w:p>
-    <w:p>
-      <w:pPr>
-        <w:numPr>
-          <w:ilvl w:val="0"/>
-          <w:numId w:val="2"/>
-        </w:numPr>
-        <w:rPr>
-          <w:rFonts w:ascii="Arial" w:eastAsia="Arial" w:hAnsi="Arial" w:cs="Arial"/>
-          <w:sz w:val="22"/>
-          <w:szCs w:val="22"/>
-        </w:rPr>
-      </w:pPr>
-      <w:r>
-        <w:rPr>
-          <w:rFonts w:ascii="Arial" w:eastAsia="Arial" w:hAnsi="Arial" w:cs="Arial"/>
-          <w:sz w:val="22"/>
-          <w:szCs w:val="22"/>
-        </w:rPr>
-        <w:t>Verified data on incoming monthly EDI X12 834 Enrollment files.</w:t>
+        <w:t>Quality control on incoming monthly EDI X12 834 Enrollment files from the Health and Human Services Commission.</w:t>
       </w:r>
     </w:p>
     <w:p>
@@ -1667,7 +1840,7 @@
         </w:rPr>
         <w:t xml:space="preserve">| </w:t>
       </w:r>
-      <w:hyperlink r:id="rId9">
+      <w:hyperlink r:id="rId10">
         <w:r>
           <w:rPr>
             <w:rFonts w:ascii="Arial" w:eastAsia="Arial" w:hAnsi="Arial" w:cs="Arial"/>
@@ -1711,7 +1884,7 @@
         </w:rPr>
         <w:t xml:space="preserve">Interactive dashboard that explores the </w:t>
       </w:r>
-      <w:hyperlink r:id="rId10">
+      <w:hyperlink r:id="rId11">
         <w:r>
           <w:rPr>
             <w:rFonts w:ascii="Arial" w:eastAsia="Arial" w:hAnsi="Arial" w:cs="Arial"/>
@@ -1845,7 +2018,7 @@
         </w:rPr>
         <w:t xml:space="preserve">| </w:t>
       </w:r>
-      <w:hyperlink r:id="rId11">
+      <w:hyperlink r:id="rId12">
         <w:r>
           <w:rPr>
             <w:rFonts w:ascii="Arial" w:eastAsia="Arial" w:hAnsi="Arial" w:cs="Arial"/>
@@ -1947,7 +2120,7 @@
         </w:rPr>
         <w:t xml:space="preserve">Weather Web Visualizations | </w:t>
       </w:r>
-      <w:hyperlink r:id="rId12">
+      <w:hyperlink r:id="rId13">
         <w:r>
           <w:rPr>
             <w:rFonts w:ascii="Arial" w:eastAsia="Arial" w:hAnsi="Arial" w:cs="Arial"/>
@@ -2094,7 +2267,7 @@
           <w:sz w:val="22"/>
           <w:szCs w:val="22"/>
         </w:rPr>
-        <w:t>Certificate, Data Analytics</w:t>
+        <w:t>Certificate</w:t>
       </w:r>
       <w:r>
         <w:rPr>
@@ -2103,7 +2276,7 @@
           <w:sz w:val="22"/>
           <w:szCs w:val="22"/>
         </w:rPr>
-        <w:tab/>
+        <w:t xml:space="preserve"> in</w:t>
       </w:r>
       <w:r>
         <w:rPr>
@@ -2112,16 +2285,18 @@
           <w:sz w:val="22"/>
           <w:szCs w:val="22"/>
         </w:rPr>
-        <w:tab/>
-      </w:r>
-      <w:r>
-        <w:rPr>
-          <w:rFonts w:ascii="Arial" w:eastAsia="Arial" w:hAnsi="Arial" w:cs="Arial"/>
+        <w:t xml:space="preserve"> </w:t>
+      </w:r>
+      <w:r>
+        <w:rPr>
+          <w:rFonts w:ascii="Arial" w:hAnsi="Arial" w:cs="Arial"/>
           <w:b/>
-          <w:sz w:val="22"/>
-          <w:szCs w:val="22"/>
-        </w:rPr>
-        <w:tab/>
+          <w:bCs/>
+          <w:color w:val="000000"/>
+          <w:sz w:val="22"/>
+          <w:szCs w:val="22"/>
+        </w:rPr>
+        <w:t>Data Analytics and Visualizations</w:t>
       </w:r>
       <w:r>
         <w:rPr>
@@ -2130,7 +2305,7 @@
           <w:sz w:val="22"/>
           <w:szCs w:val="22"/>
         </w:rPr>
-        <w:tab/>
+        <w:t xml:space="preserve"> </w:t>
       </w:r>
       <w:r>
         <w:rPr>
@@ -2140,6 +2315,33 @@
           <w:szCs w:val="22"/>
         </w:rPr>
         <w:tab/>
+      </w:r>
+      <w:r>
+        <w:rPr>
+          <w:rFonts w:ascii="Arial" w:eastAsia="Arial" w:hAnsi="Arial" w:cs="Arial"/>
+          <w:b/>
+          <w:sz w:val="22"/>
+          <w:szCs w:val="22"/>
+        </w:rPr>
+        <w:tab/>
+      </w:r>
+      <w:r>
+        <w:rPr>
+          <w:rFonts w:ascii="Arial" w:eastAsia="Arial" w:hAnsi="Arial" w:cs="Arial"/>
+          <w:b/>
+          <w:sz w:val="22"/>
+          <w:szCs w:val="22"/>
+        </w:rPr>
+        <w:tab/>
+      </w:r>
+      <w:r>
+        <w:rPr>
+          <w:rFonts w:ascii="Arial" w:eastAsia="Arial" w:hAnsi="Arial" w:cs="Arial"/>
+          <w:b/>
+          <w:sz w:val="22"/>
+          <w:szCs w:val="22"/>
+        </w:rPr>
+        <w:tab/>
         <w:t xml:space="preserve">            </w:t>
       </w:r>
       <w:r>
@@ -2271,12 +2473,56 @@
       </w:pPr>
       <w:r>
         <w:rPr>
-          <w:rFonts w:ascii="Arial" w:eastAsia="Arial" w:hAnsi="Arial" w:cs="Arial"/>
+          <w:rFonts w:ascii="Arial" w:hAnsi="Arial" w:cs="Arial"/>
           <w:b/>
-          <w:sz w:val="22"/>
-          <w:szCs w:val="22"/>
-        </w:rPr>
-        <w:t>A.A.S., Computer Programming</w:t>
+          <w:bCs/>
+          <w:color w:val="000000"/>
+          <w:sz w:val="22"/>
+          <w:szCs w:val="22"/>
+        </w:rPr>
+        <w:t xml:space="preserve">Associate </w:t>
+      </w:r>
+      <w:r>
+        <w:rPr>
+          <w:rFonts w:ascii="Arial" w:hAnsi="Arial" w:cs="Arial"/>
+          <w:b/>
+          <w:bCs/>
+          <w:color w:val="000000"/>
+          <w:sz w:val="22"/>
+          <w:szCs w:val="22"/>
+        </w:rPr>
+        <w:t>of</w:t>
+      </w:r>
+      <w:r>
+        <w:rPr>
+          <w:rFonts w:ascii="Arial" w:hAnsi="Arial" w:cs="Arial"/>
+          <w:b/>
+          <w:bCs/>
+          <w:color w:val="000000"/>
+          <w:sz w:val="22"/>
+          <w:szCs w:val="22"/>
+        </w:rPr>
+        <w:t xml:space="preserve"> Applied Sciences </w:t>
+      </w:r>
+      <w:r>
+        <w:rPr>
+          <w:rFonts w:ascii="Arial" w:hAnsi="Arial" w:cs="Arial"/>
+          <w:b/>
+          <w:bCs/>
+          <w:color w:val="000000"/>
+          <w:sz w:val="22"/>
+          <w:szCs w:val="22"/>
+        </w:rPr>
+        <w:t>in Computer Programming</w:t>
+      </w:r>
+      <w:r>
+        <w:rPr>
+          <w:rFonts w:ascii="Arial" w:eastAsia="Arial" w:hAnsi="Arial" w:cs="Arial"/>
+          <w:b/>
+          <w:sz w:val="22"/>
+          <w:szCs w:val="22"/>
+        </w:rPr>
+        <w:t xml:space="preserve"> </w:t>
       </w:r>
     </w:p>
     <w:p>
@@ -2385,19 +2631,28 @@
       <w:pPr>
         <w:rPr>
           <w:rFonts w:ascii="Arial" w:eastAsia="Arial" w:hAnsi="Arial" w:cs="Arial"/>
+          <w:sz w:val="22"/>
+          <w:szCs w:val="22"/>
+        </w:rPr>
+      </w:pPr>
+      <w:r>
+        <w:rPr>
+          <w:rFonts w:ascii="Arial" w:hAnsi="Arial" w:cs="Arial"/>
           <w:b/>
-          <w:sz w:val="22"/>
-          <w:szCs w:val="22"/>
-        </w:rPr>
-      </w:pPr>
-      <w:r>
-        <w:rPr>
-          <w:rFonts w:ascii="Arial" w:eastAsia="Arial" w:hAnsi="Arial" w:cs="Arial"/>
-          <w:b/>
-          <w:sz w:val="22"/>
-          <w:szCs w:val="22"/>
-        </w:rPr>
-        <w:t>Computer Science</w:t>
+          <w:bCs/>
+          <w:color w:val="000000"/>
+          <w:sz w:val="22"/>
+          <w:szCs w:val="22"/>
+        </w:rPr>
+        <w:t>Completed Coursework Towards Bachelor of Science in Computer Science</w:t>
+      </w:r>
+      <w:r>
+        <w:rPr>
+          <w:rFonts w:ascii="Arial" w:eastAsia="Arial" w:hAnsi="Arial" w:cs="Arial"/>
+          <w:sz w:val="22"/>
+          <w:szCs w:val="22"/>
+        </w:rPr>
+        <w:t xml:space="preserve"> </w:t>
       </w:r>
     </w:p>
     <w:p>
@@ -2479,12 +2734,29 @@
           <w:szCs w:val="22"/>
         </w:rPr>
         <w:tab/>
-        <w:t>Austin, TX</w:t>
+      </w:r>
+      <w:proofErr w:type="spellStart"/>
+      <w:r>
+        <w:rPr>
+          <w:rFonts w:ascii="Arial" w:eastAsia="Arial" w:hAnsi="Arial" w:cs="Arial"/>
+          <w:sz w:val="22"/>
+          <w:szCs w:val="22"/>
+        </w:rPr>
+        <w:t>Austin</w:t>
+      </w:r>
+      <w:proofErr w:type="spellEnd"/>
+      <w:r>
+        <w:rPr>
+          <w:rFonts w:ascii="Arial" w:eastAsia="Arial" w:hAnsi="Arial" w:cs="Arial"/>
+          <w:sz w:val="22"/>
+          <w:szCs w:val="22"/>
+        </w:rPr>
+        <w:t>, TX</w:t>
       </w:r>
     </w:p>
     <w:sectPr>
-      <w:headerReference w:type="first" r:id="rId13"/>
-      <w:footerReference w:type="first" r:id="rId14"/>
+      <w:headerReference w:type="first" r:id="rId14"/>
+      <w:footerReference w:type="first" r:id="rId15"/>
       <w:pgSz w:w="12240" w:h="15840"/>
       <w:pgMar w:top="1080" w:right="1440" w:bottom="1080" w:left="1440" w:header="720" w:footer="720" w:gutter="0"/>
       <w:pgNumType w:start="1"/>
@@ -2495,7 +2767,7 @@
 </file>
 
 <file path=word/endnotes.xml><?xml version="1.0" encoding="utf-8"?>
-<w:endnotes xmlns:wpc="http://schemas.microsoft.com/office/word/2010/wordprocessingCanvas" xmlns:cx="http://schemas.microsoft.com/office/drawing/2014/chartex" xmlns:cx1="http://schemas.microsoft.com/office/drawing/2015/9/8/chartex" xmlns:cx2="http://schemas.microsoft.com/office/drawing/2015/10/21/chartex" xmlns:cx3="http://schemas.microsoft.com/office/drawing/2016/5/9/chartex" xmlns:cx4="http://schemas.microsoft.com/office/drawing/2016/5/10/chartex" xmlns:cx5="http://schemas.microsoft.com/office/drawing/2016/5/11/chartex" xmlns:cx6="http://schemas.microsoft.com/office/drawing/2016/5/12/chartex" xmlns:cx7="http://schemas.microsoft.com/office/drawing/2016/5/13/chartex" xmlns:cx8="http://schemas.microsoft.com/office/drawing/2016/5/14/chartex" xmlns:mc="http://schemas.openxmlformats.org/markup-compatibility/2006" xmlns:aink="http://schemas.microsoft.com/office/drawing/2016/ink" xmlns:am3d="http://schemas.microsoft.com/office/drawing/2017/model3d" xmlns:o="urn:schemas-microsoft-com:office:office" xmlns:r="http://schemas.openxmlformats.org/officeDocument/2006/relationships" xmlns:m="http://schemas.openxmlformats.org/officeDocument/2006/math" xmlns:v="urn:schemas-microsoft-com:vml" xmlns:wp14="http://schemas.microsoft.com/office/word/2010/wordprocessingDrawing" xmlns:wp="http://schemas.openxmlformats.org/drawingml/2006/wordprocessingDrawing" xmlns:w10="urn:schemas-microsoft-com:office:word" xmlns:w="http://schemas.openxmlformats.org/wordprocessingml/2006/main" xmlns:w14="http://schemas.microsoft.com/office/word/2010/wordml" xmlns:w15="http://schemas.microsoft.com/office/word/2012/wordml" xmlns:w16cex="http://schemas.microsoft.com/office/word/2018/wordml/cex" xmlns:w16cid="http://schemas.microsoft.com/office/word/2016/wordml/cid" xmlns:w16="http://schemas.microsoft.com/office/word/2018/wordml" xmlns:w16se="http://schemas.microsoft.com/office/word/2015/wordml/symex" xmlns:wpg="http://schemas.microsoft.com/office/word/2010/wordprocessingGroup" xmlns:wpi="http://schemas.microsoft.com/office/word/2010/wordprocessingInk" xmlns:wne="http://schemas.microsoft.com/office/word/2006/wordml" xmlns:wps="http://schemas.microsoft.com/office/word/2010/wordprocessingShape" mc:Ignorable="w14 w15 w16se w16cid w16 w16cex wp14">
+<w:endnotes xmlns:wpc="http://schemas.microsoft.com/office/word/2010/wordprocessingCanvas" xmlns:cx="http://schemas.microsoft.com/office/drawing/2014/chartex" xmlns:cx1="http://schemas.microsoft.com/office/drawing/2015/9/8/chartex" xmlns:cx2="http://schemas.microsoft.com/office/drawing/2015/10/21/chartex" xmlns:cx3="http://schemas.microsoft.com/office/drawing/2016/5/9/chartex" xmlns:cx4="http://schemas.microsoft.com/office/drawing/2016/5/10/chartex" xmlns:cx5="http://schemas.microsoft.com/office/drawing/2016/5/11/chartex" xmlns:cx6="http://schemas.microsoft.com/office/drawing/2016/5/12/chartex" xmlns:cx7="http://schemas.microsoft.com/office/drawing/2016/5/13/chartex" xmlns:cx8="http://schemas.microsoft.com/office/drawing/2016/5/14/chartex" xmlns:mc="http://schemas.openxmlformats.org/markup-compatibility/2006" xmlns:aink="http://schemas.microsoft.com/office/drawing/2016/ink" xmlns:am3d="http://schemas.microsoft.com/office/drawing/2017/model3d" xmlns:o="urn:schemas-microsoft-com:office:office" xmlns:r="http://schemas.openxmlformats.org/officeDocument/2006/relationships" xmlns:m="http://schemas.openxmlformats.org/officeDocument/2006/math" xmlns:v="urn:schemas-microsoft-com:vml" xmlns:wp14="http://schemas.microsoft.com/office/word/2010/wordprocessingDrawing" xmlns:wp="http://schemas.openxmlformats.org/drawingml/2006/wordprocessingDrawing" xmlns:w10="urn:schemas-microsoft-com:office:word" xmlns:w="http://schemas.openxmlformats.org/wordprocessingml/2006/main" xmlns:w14="http://schemas.microsoft.com/office/word/2010/wordml" xmlns:w15="http://schemas.microsoft.com/office/word/2012/wordml" xmlns:w16cid="http://schemas.microsoft.com/office/word/2016/wordml/cid" xmlns:w16se="http://schemas.microsoft.com/office/word/2015/wordml/symex" xmlns:wpg="http://schemas.microsoft.com/office/word/2010/wordprocessingGroup" xmlns:wpi="http://schemas.microsoft.com/office/word/2010/wordprocessingInk" xmlns:wne="http://schemas.microsoft.com/office/word/2006/wordml" xmlns:wps="http://schemas.microsoft.com/office/word/2010/wordprocessingShape" mc:Ignorable="w14 w15 w16se w16cid wp14">
   <w:endnote w:type="separator" w:id="-1">
     <w:p>
       <w:r>
@@ -2514,7 +2786,7 @@
 </file>
 
 <file path=word/footer1.xml><?xml version="1.0" encoding="utf-8"?>
-<w:ftr xmlns:wpc="http://schemas.microsoft.com/office/word/2010/wordprocessingCanvas" xmlns:cx="http://schemas.microsoft.com/office/drawing/2014/chartex" xmlns:cx1="http://schemas.microsoft.com/office/drawing/2015/9/8/chartex" xmlns:cx2="http://schemas.microsoft.com/office/drawing/2015/10/21/chartex" xmlns:cx3="http://schemas.microsoft.com/office/drawing/2016/5/9/chartex" xmlns:cx4="http://schemas.microsoft.com/office/drawing/2016/5/10/chartex" xmlns:cx5="http://schemas.microsoft.com/office/drawing/2016/5/11/chartex" xmlns:cx6="http://schemas.microsoft.com/office/drawing/2016/5/12/chartex" xmlns:cx7="http://schemas.microsoft.com/office/drawing/2016/5/13/chartex" xmlns:cx8="http://schemas.microsoft.com/office/drawing/2016/5/14/chartex" xmlns:mc="http://schemas.openxmlformats.org/markup-compatibility/2006" xmlns:aink="http://schemas.microsoft.com/office/drawing/2016/ink" xmlns:am3d="http://schemas.microsoft.com/office/drawing/2017/model3d" xmlns:o="urn:schemas-microsoft-com:office:office" xmlns:r="http://schemas.openxmlformats.org/officeDocument/2006/relationships" xmlns:m="http://schemas.openxmlformats.org/officeDocument/2006/math" xmlns:v="urn:schemas-microsoft-com:vml" xmlns:wp14="http://schemas.microsoft.com/office/word/2010/wordprocessingDrawing" xmlns:wp="http://schemas.openxmlformats.org/drawingml/2006/wordprocessingDrawing" xmlns:w10="urn:schemas-microsoft-com:office:word" xmlns:w="http://schemas.openxmlformats.org/wordprocessingml/2006/main" xmlns:w14="http://schemas.microsoft.com/office/word/2010/wordml" xmlns:w15="http://schemas.microsoft.com/office/word/2012/wordml" xmlns:w16cex="http://schemas.microsoft.com/office/word/2018/wordml/cex" xmlns:w16cid="http://schemas.microsoft.com/office/word/2016/wordml/cid" xmlns:w16="http://schemas.microsoft.com/office/word/2018/wordml" xmlns:w16se="http://schemas.microsoft.com/office/word/2015/wordml/symex" xmlns:wpg="http://schemas.microsoft.com/office/word/2010/wordprocessingGroup" xmlns:wpi="http://schemas.microsoft.com/office/word/2010/wordprocessingInk" xmlns:wne="http://schemas.microsoft.com/office/word/2006/wordml" xmlns:wps="http://schemas.microsoft.com/office/word/2010/wordprocessingShape" mc:Ignorable="w14 w15 w16se w16cid w16 w16cex wp14">
+<w:ftr xmlns:wpc="http://schemas.microsoft.com/office/word/2010/wordprocessingCanvas" xmlns:cx="http://schemas.microsoft.com/office/drawing/2014/chartex" xmlns:cx1="http://schemas.microsoft.com/office/drawing/2015/9/8/chartex" xmlns:cx2="http://schemas.microsoft.com/office/drawing/2015/10/21/chartex" xmlns:cx3="http://schemas.microsoft.com/office/drawing/2016/5/9/chartex" xmlns:cx4="http://schemas.microsoft.com/office/drawing/2016/5/10/chartex" xmlns:cx5="http://schemas.microsoft.com/office/drawing/2016/5/11/chartex" xmlns:cx6="http://schemas.microsoft.com/office/drawing/2016/5/12/chartex" xmlns:cx7="http://schemas.microsoft.com/office/drawing/2016/5/13/chartex" xmlns:cx8="http://schemas.microsoft.com/office/drawing/2016/5/14/chartex" xmlns:mc="http://schemas.openxmlformats.org/markup-compatibility/2006" xmlns:aink="http://schemas.microsoft.com/office/drawing/2016/ink" xmlns:am3d="http://schemas.microsoft.com/office/drawing/2017/model3d" xmlns:o="urn:schemas-microsoft-com:office:office" xmlns:r="http://schemas.openxmlformats.org/officeDocument/2006/relationships" xmlns:m="http://schemas.openxmlformats.org/officeDocument/2006/math" xmlns:v="urn:schemas-microsoft-com:vml" xmlns:wp14="http://schemas.microsoft.com/office/word/2010/wordprocessingDrawing" xmlns:wp="http://schemas.openxmlformats.org/drawingml/2006/wordprocessingDrawing" xmlns:w10="urn:schemas-microsoft-com:office:word" xmlns:w="http://schemas.openxmlformats.org/wordprocessingml/2006/main" xmlns:w14="http://schemas.microsoft.com/office/word/2010/wordml" xmlns:w15="http://schemas.microsoft.com/office/word/2012/wordml" xmlns:w16cid="http://schemas.microsoft.com/office/word/2016/wordml/cid" xmlns:w16se="http://schemas.microsoft.com/office/word/2015/wordml/symex" xmlns:wpg="http://schemas.microsoft.com/office/word/2010/wordprocessingGroup" xmlns:wpi="http://schemas.microsoft.com/office/word/2010/wordprocessingInk" xmlns:wne="http://schemas.microsoft.com/office/word/2006/wordml" xmlns:wps="http://schemas.microsoft.com/office/word/2010/wordprocessingShape" mc:Ignorable="w14 w15 w16se w16cid wp14">
   <w:p>
     <w:pPr>
       <w:jc w:val="right"/>
@@ -2533,7 +2805,7 @@
 </file>
 
 <file path=word/footnotes.xml><?xml version="1.0" encoding="utf-8"?>
-<w:footnotes xmlns:wpc="http://schemas.microsoft.com/office/word/2010/wordprocessingCanvas" xmlns:cx="http://schemas.microsoft.com/office/drawing/2014/chartex" xmlns:cx1="http://schemas.microsoft.com/office/drawing/2015/9/8/chartex" xmlns:cx2="http://schemas.microsoft.com/office/drawing/2015/10/21/chartex" xmlns:cx3="http://schemas.microsoft.com/office/drawing/2016/5/9/chartex" xmlns:cx4="http://schemas.microsoft.com/office/drawing/2016/5/10/chartex" xmlns:cx5="http://schemas.microsoft.com/office/drawing/2016/5/11/chartex" xmlns:cx6="http://schemas.microsoft.com/office/drawing/2016/5/12/chartex" xmlns:cx7="http://schemas.microsoft.com/office/drawing/2016/5/13/chartex" xmlns:cx8="http://schemas.microsoft.com/office/drawing/2016/5/14/chartex" xmlns:mc="http://schemas.openxmlformats.org/markup-compatibility/2006" xmlns:aink="http://schemas.microsoft.com/office/drawing/2016/ink" xmlns:am3d="http://schemas.microsoft.com/office/drawing/2017/model3d" xmlns:o="urn:schemas-microsoft-com:office:office" xmlns:r="http://schemas.openxmlformats.org/officeDocument/2006/relationships" xmlns:m="http://schemas.openxmlformats.org/officeDocument/2006/math" xmlns:v="urn:schemas-microsoft-com:vml" xmlns:wp14="http://schemas.microsoft.com/office/word/2010/wordprocessingDrawing" xmlns:wp="http://schemas.openxmlformats.org/drawingml/2006/wordprocessingDrawing" xmlns:w10="urn:schemas-microsoft-com:office:word" xmlns:w="http://schemas.openxmlformats.org/wordprocessingml/2006/main" xmlns:w14="http://schemas.microsoft.com/office/word/2010/wordml" xmlns:w15="http://schemas.microsoft.com/office/word/2012/wordml" xmlns:w16cex="http://schemas.microsoft.com/office/word/2018/wordml/cex" xmlns:w16cid="http://schemas.microsoft.com/office/word/2016/wordml/cid" xmlns:w16="http://schemas.microsoft.com/office/word/2018/wordml" xmlns:w16se="http://schemas.microsoft.com/office/word/2015/wordml/symex" xmlns:wpg="http://schemas.microsoft.com/office/word/2010/wordprocessingGroup" xmlns:wpi="http://schemas.microsoft.com/office/word/2010/wordprocessingInk" xmlns:wne="http://schemas.microsoft.com/office/word/2006/wordml" xmlns:wps="http://schemas.microsoft.com/office/word/2010/wordprocessingShape" mc:Ignorable="w14 w15 w16se w16cid w16 w16cex wp14">
+<w:footnotes xmlns:wpc="http://schemas.microsoft.com/office/word/2010/wordprocessingCanvas" xmlns:cx="http://schemas.microsoft.com/office/drawing/2014/chartex" xmlns:cx1="http://schemas.microsoft.com/office/drawing/2015/9/8/chartex" xmlns:cx2="http://schemas.microsoft.com/office/drawing/2015/10/21/chartex" xmlns:cx3="http://schemas.microsoft.com/office/drawing/2016/5/9/chartex" xmlns:cx4="http://schemas.microsoft.com/office/drawing/2016/5/10/chartex" xmlns:cx5="http://schemas.microsoft.com/office/drawing/2016/5/11/chartex" xmlns:cx6="http://schemas.microsoft.com/office/drawing/2016/5/12/chartex" xmlns:cx7="http://schemas.microsoft.com/office/drawing/2016/5/13/chartex" xmlns:cx8="http://schemas.microsoft.com/office/drawing/2016/5/14/chartex" xmlns:mc="http://schemas.openxmlformats.org/markup-compatibility/2006" xmlns:aink="http://schemas.microsoft.com/office/drawing/2016/ink" xmlns:am3d="http://schemas.microsoft.com/office/drawing/2017/model3d" xmlns:o="urn:schemas-microsoft-com:office:office" xmlns:r="http://schemas.openxmlformats.org/officeDocument/2006/relationships" xmlns:m="http://schemas.openxmlformats.org/officeDocument/2006/math" xmlns:v="urn:schemas-microsoft-com:vml" xmlns:wp14="http://schemas.microsoft.com/office/word/2010/wordprocessingDrawing" xmlns:wp="http://schemas.openxmlformats.org/drawingml/2006/wordprocessingDrawing" xmlns:w10="urn:schemas-microsoft-com:office:word" xmlns:w="http://schemas.openxmlformats.org/wordprocessingml/2006/main" xmlns:w14="http://schemas.microsoft.com/office/word/2010/wordml" xmlns:w15="http://schemas.microsoft.com/office/word/2012/wordml" xmlns:w16cid="http://schemas.microsoft.com/office/word/2016/wordml/cid" xmlns:w16se="http://schemas.microsoft.com/office/word/2015/wordml/symex" xmlns:wpg="http://schemas.microsoft.com/office/word/2010/wordprocessingGroup" xmlns:wpi="http://schemas.microsoft.com/office/word/2010/wordprocessingInk" xmlns:wne="http://schemas.microsoft.com/office/word/2006/wordml" xmlns:wps="http://schemas.microsoft.com/office/word/2010/wordprocessingShape" mc:Ignorable="w14 w15 w16se w16cid wp14">
   <w:footnote w:type="separator" w:id="-1">
     <w:p>
       <w:r>
@@ -2552,7 +2824,7 @@
 </file>
 
 <file path=word/header1.xml><?xml version="1.0" encoding="utf-8"?>
-<w:hdr xmlns:wpc="http://schemas.microsoft.com/office/word/2010/wordprocessingCanvas" xmlns:cx="http://schemas.microsoft.com/office/drawing/2014/chartex" xmlns:cx1="http://schemas.microsoft.com/office/drawing/2015/9/8/chartex" xmlns:cx2="http://schemas.microsoft.com/office/drawing/2015/10/21/chartex" xmlns:cx3="http://schemas.microsoft.com/office/drawing/2016/5/9/chartex" xmlns:cx4="http://schemas.microsoft.com/office/drawing/2016/5/10/chartex" xmlns:cx5="http://schemas.microsoft.com/office/drawing/2016/5/11/chartex" xmlns:cx6="http://schemas.microsoft.com/office/drawing/2016/5/12/chartex" xmlns:cx7="http://schemas.microsoft.com/office/drawing/2016/5/13/chartex" xmlns:cx8="http://schemas.microsoft.com/office/drawing/2016/5/14/chartex" xmlns:mc="http://schemas.openxmlformats.org/markup-compatibility/2006" xmlns:aink="http://schemas.microsoft.com/office/drawing/2016/ink" xmlns:am3d="http://schemas.microsoft.com/office/drawing/2017/model3d" xmlns:o="urn:schemas-microsoft-com:office:office" xmlns:r="http://schemas.openxmlformats.org/officeDocument/2006/relationships" xmlns:m="http://schemas.openxmlformats.org/officeDocument/2006/math" xmlns:v="urn:schemas-microsoft-com:vml" xmlns:wp14="http://schemas.microsoft.com/office/word/2010/wordprocessingDrawing" xmlns:wp="http://schemas.openxmlformats.org/drawingml/2006/wordprocessingDrawing" xmlns:w10="urn:schemas-microsoft-com:office:word" xmlns:w="http://schemas.openxmlformats.org/wordprocessingml/2006/main" xmlns:w14="http://schemas.microsoft.com/office/word/2010/wordml" xmlns:w15="http://schemas.microsoft.com/office/word/2012/wordml" xmlns:w16cex="http://schemas.microsoft.com/office/word/2018/wordml/cex" xmlns:w16cid="http://schemas.microsoft.com/office/word/2016/wordml/cid" xmlns:w16="http://schemas.microsoft.com/office/word/2018/wordml" xmlns:w16se="http://schemas.microsoft.com/office/word/2015/wordml/symex" xmlns:wpg="http://schemas.microsoft.com/office/word/2010/wordprocessingGroup" xmlns:wpi="http://schemas.microsoft.com/office/word/2010/wordprocessingInk" xmlns:wne="http://schemas.microsoft.com/office/word/2006/wordml" xmlns:wps="http://schemas.microsoft.com/office/word/2010/wordprocessingShape" mc:Ignorable="w14 w15 w16se w16cid w16 w16cex wp14">
+<w:hdr xmlns:wpc="http://schemas.microsoft.com/office/word/2010/wordprocessingCanvas" xmlns:cx="http://schemas.microsoft.com/office/drawing/2014/chartex" xmlns:cx1="http://schemas.microsoft.com/office/drawing/2015/9/8/chartex" xmlns:cx2="http://schemas.microsoft.com/office/drawing/2015/10/21/chartex" xmlns:cx3="http://schemas.microsoft.com/office/drawing/2016/5/9/chartex" xmlns:cx4="http://schemas.microsoft.com/office/drawing/2016/5/10/chartex" xmlns:cx5="http://schemas.microsoft.com/office/drawing/2016/5/11/chartex" xmlns:cx6="http://schemas.microsoft.com/office/drawing/2016/5/12/chartex" xmlns:cx7="http://schemas.microsoft.com/office/drawing/2016/5/13/chartex" xmlns:cx8="http://schemas.microsoft.com/office/drawing/2016/5/14/chartex" xmlns:mc="http://schemas.openxmlformats.org/markup-compatibility/2006" xmlns:aink="http://schemas.microsoft.com/office/drawing/2016/ink" xmlns:am3d="http://schemas.microsoft.com/office/drawing/2017/model3d" xmlns:o="urn:schemas-microsoft-com:office:office" xmlns:r="http://schemas.openxmlformats.org/officeDocument/2006/relationships" xmlns:m="http://schemas.openxmlformats.org/officeDocument/2006/math" xmlns:v="urn:schemas-microsoft-com:vml" xmlns:wp14="http://schemas.microsoft.com/office/word/2010/wordprocessingDrawing" xmlns:wp="http://schemas.openxmlformats.org/drawingml/2006/wordprocessingDrawing" xmlns:w10="urn:schemas-microsoft-com:office:word" xmlns:w="http://schemas.openxmlformats.org/wordprocessingml/2006/main" xmlns:w14="http://schemas.microsoft.com/office/word/2010/wordml" xmlns:w15="http://schemas.microsoft.com/office/word/2012/wordml" xmlns:w16cid="http://schemas.microsoft.com/office/word/2016/wordml/cid" xmlns:w16se="http://schemas.microsoft.com/office/word/2015/wordml/symex" xmlns:wpg="http://schemas.microsoft.com/office/word/2010/wordprocessingGroup" xmlns:wpi="http://schemas.microsoft.com/office/word/2010/wordprocessingInk" xmlns:wne="http://schemas.microsoft.com/office/word/2006/wordml" xmlns:wps="http://schemas.microsoft.com/office/word/2010/wordprocessingShape" mc:Ignorable="w14 w15 w16se w16cid wp14">
   <w:p>
     <w:pPr>
       <w:jc w:val="right"/>
@@ -2571,8 +2843,157 @@
 </file>
 
 <file path=word/numbering.xml><?xml version="1.0" encoding="utf-8"?>
-<w:numbering xmlns:wpc="http://schemas.microsoft.com/office/word/2010/wordprocessingCanvas" xmlns:cx="http://schemas.microsoft.com/office/drawing/2014/chartex" xmlns:cx1="http://schemas.microsoft.com/office/drawing/2015/9/8/chartex" xmlns:cx2="http://schemas.microsoft.com/office/drawing/2015/10/21/chartex" xmlns:cx3="http://schemas.microsoft.com/office/drawing/2016/5/9/chartex" xmlns:cx4="http://schemas.microsoft.com/office/drawing/2016/5/10/chartex" xmlns:cx5="http://schemas.microsoft.com/office/drawing/2016/5/11/chartex" xmlns:cx6="http://schemas.microsoft.com/office/drawing/2016/5/12/chartex" xmlns:cx7="http://schemas.microsoft.com/office/drawing/2016/5/13/chartex" xmlns:cx8="http://schemas.microsoft.com/office/drawing/2016/5/14/chartex" xmlns:mc="http://schemas.openxmlformats.org/markup-compatibility/2006" xmlns:aink="http://schemas.microsoft.com/office/drawing/2016/ink" xmlns:am3d="http://schemas.microsoft.com/office/drawing/2017/model3d" xmlns:o="urn:schemas-microsoft-com:office:office" xmlns:r="http://schemas.openxmlformats.org/officeDocument/2006/relationships" xmlns:m="http://schemas.openxmlformats.org/officeDocument/2006/math" xmlns:v="urn:schemas-microsoft-com:vml" xmlns:wp14="http://schemas.microsoft.com/office/word/2010/wordprocessingDrawing" xmlns:wp="http://schemas.openxmlformats.org/drawingml/2006/wordprocessingDrawing" xmlns:w10="urn:schemas-microsoft-com:office:word" xmlns:w="http://schemas.openxmlformats.org/wordprocessingml/2006/main" xmlns:w14="http://schemas.microsoft.com/office/word/2010/wordml" xmlns:w15="http://schemas.microsoft.com/office/word/2012/wordml" xmlns:w16cex="http://schemas.microsoft.com/office/word/2018/wordml/cex" xmlns:w16cid="http://schemas.microsoft.com/office/word/2016/wordml/cid" xmlns:w16="http://schemas.microsoft.com/office/word/2018/wordml" xmlns:w16se="http://schemas.microsoft.com/office/word/2015/wordml/symex" xmlns:wpg="http://schemas.microsoft.com/office/word/2010/wordprocessingGroup" xmlns:wpi="http://schemas.microsoft.com/office/word/2010/wordprocessingInk" xmlns:wne="http://schemas.microsoft.com/office/word/2006/wordml" xmlns:wps="http://schemas.microsoft.com/office/word/2010/wordprocessingShape" mc:Ignorable="w14 w15 w16se w16cid w16 w16cex wp14">
+<w:numbering xmlns:wpc="http://schemas.microsoft.com/office/word/2010/wordprocessingCanvas" xmlns:cx="http://schemas.microsoft.com/office/drawing/2014/chartex" xmlns:cx1="http://schemas.microsoft.com/office/drawing/2015/9/8/chartex" xmlns:cx2="http://schemas.microsoft.com/office/drawing/2015/10/21/chartex" xmlns:cx3="http://schemas.microsoft.com/office/drawing/2016/5/9/chartex" xmlns:cx4="http://schemas.microsoft.com/office/drawing/2016/5/10/chartex" xmlns:cx5="http://schemas.microsoft.com/office/drawing/2016/5/11/chartex" xmlns:cx6="http://schemas.microsoft.com/office/drawing/2016/5/12/chartex" xmlns:cx7="http://schemas.microsoft.com/office/drawing/2016/5/13/chartex" xmlns:cx8="http://schemas.microsoft.com/office/drawing/2016/5/14/chartex" xmlns:mc="http://schemas.openxmlformats.org/markup-compatibility/2006" xmlns:aink="http://schemas.microsoft.com/office/drawing/2016/ink" xmlns:am3d="http://schemas.microsoft.com/office/drawing/2017/model3d" xmlns:o="urn:schemas-microsoft-com:office:office" xmlns:r="http://schemas.openxmlformats.org/officeDocument/2006/relationships" xmlns:m="http://schemas.openxmlformats.org/officeDocument/2006/math" xmlns:v="urn:schemas-microsoft-com:vml" xmlns:wp14="http://schemas.microsoft.com/office/word/2010/wordprocessingDrawing" xmlns:wp="http://schemas.openxmlformats.org/drawingml/2006/wordprocessingDrawing" xmlns:w10="urn:schemas-microsoft-com:office:word" xmlns:w="http://schemas.openxmlformats.org/wordprocessingml/2006/main" xmlns:w14="http://schemas.microsoft.com/office/word/2010/wordml" xmlns:w15="http://schemas.microsoft.com/office/word/2012/wordml" xmlns:w16cid="http://schemas.microsoft.com/office/word/2016/wordml/cid" xmlns:w16se="http://schemas.microsoft.com/office/word/2015/wordml/symex" xmlns:wpg="http://schemas.microsoft.com/office/word/2010/wordprocessingGroup" xmlns:wpi="http://schemas.microsoft.com/office/word/2010/wordprocessingInk" xmlns:wne="http://schemas.microsoft.com/office/word/2006/wordml" xmlns:wps="http://schemas.microsoft.com/office/word/2010/wordprocessingShape" mc:Ignorable="w14 w15 w16se w16cid wp14">
   <w:abstractNum w:abstractNumId="0" w15:restartNumberingAfterBreak="0">
+    <w:nsid w:val="024241EE"/>
+    <w:multiLevelType w:val="multilevel"/>
+    <w:tmpl w:val="037CF858"/>
+    <w:lvl w:ilvl="0">
+      <w:start w:val="1"/>
+      <w:numFmt w:val="bullet"/>
+      <w:lvlText w:val=""/>
+      <w:lvlJc w:val="left"/>
+      <w:pPr>
+        <w:tabs>
+          <w:tab w:val="num" w:pos="720"/>
+        </w:tabs>
+        <w:ind w:left="720" w:hanging="360"/>
+      </w:pPr>
+      <w:rPr>
+        <w:rFonts w:ascii="Symbol" w:hAnsi="Symbol" w:hint="default"/>
+        <w:sz w:val="20"/>
+      </w:rPr>
+    </w:lvl>
+    <w:lvl w:ilvl="1" w:tentative="1">
+      <w:start w:val="1"/>
+      <w:numFmt w:val="bullet"/>
+      <w:lvlText w:val="o"/>
+      <w:lvlJc w:val="left"/>
+      <w:pPr>
+        <w:tabs>
+          <w:tab w:val="num" w:pos="1440"/>
+        </w:tabs>
+        <w:ind w:left="1440" w:hanging="360"/>
+      </w:pPr>
+      <w:rPr>
+        <w:rFonts w:ascii="Courier New" w:hAnsi="Courier New" w:hint="default"/>
+        <w:sz w:val="20"/>
+      </w:rPr>
+    </w:lvl>
+    <w:lvl w:ilvl="2" w:tentative="1">
+      <w:start w:val="1"/>
+      <w:numFmt w:val="bullet"/>
+      <w:lvlText w:val=""/>
+      <w:lvlJc w:val="left"/>
+      <w:pPr>
+        <w:tabs>
+          <w:tab w:val="num" w:pos="2160"/>
+        </w:tabs>
+        <w:ind w:left="2160" w:hanging="360"/>
+      </w:pPr>
+      <w:rPr>
+        <w:rFonts w:ascii="Wingdings" w:hAnsi="Wingdings" w:hint="default"/>
+        <w:sz w:val="20"/>
+      </w:rPr>
+    </w:lvl>
+    <w:lvl w:ilvl="3" w:tentative="1">
+      <w:start w:val="1"/>
+      <w:numFmt w:val="bullet"/>
+      <w:lvlText w:val=""/>
+      <w:lvlJc w:val="left"/>
+      <w:pPr>
+        <w:tabs>
+          <w:tab w:val="num" w:pos="2880"/>
+        </w:tabs>
+        <w:ind w:left="2880" w:hanging="360"/>
+      </w:pPr>
+      <w:rPr>
+        <w:rFonts w:ascii="Wingdings" w:hAnsi="Wingdings" w:hint="default"/>
+        <w:sz w:val="20"/>
+      </w:rPr>
+    </w:lvl>
+    <w:lvl w:ilvl="4" w:tentative="1">
+      <w:start w:val="1"/>
+      <w:numFmt w:val="bullet"/>
+      <w:lvlText w:val=""/>
+      <w:lvlJc w:val="left"/>
+      <w:pPr>
+        <w:tabs>
+          <w:tab w:val="num" w:pos="3600"/>
+        </w:tabs>
+        <w:ind w:left="3600" w:hanging="360"/>
+      </w:pPr>
+      <w:rPr>
+        <w:rFonts w:ascii="Wingdings" w:hAnsi="Wingdings" w:hint="default"/>
+        <w:sz w:val="20"/>
+      </w:rPr>
+    </w:lvl>
+    <w:lvl w:ilvl="5" w:tentative="1">
+      <w:start w:val="1"/>
+      <w:numFmt w:val="bullet"/>
+      <w:lvlText w:val=""/>
+      <w:lvlJc w:val="left"/>
+      <w:pPr>
+        <w:tabs>
+          <w:tab w:val="num" w:pos="4320"/>
+        </w:tabs>
+        <w:ind w:left="4320" w:hanging="360"/>
+      </w:pPr>
+      <w:rPr>
+        <w:rFonts w:ascii="Wingdings" w:hAnsi="Wingdings" w:hint="default"/>
+        <w:sz w:val="20"/>
+      </w:rPr>
+    </w:lvl>
+    <w:lvl w:ilvl="6" w:tentative="1">
+      <w:start w:val="1"/>
+      <w:numFmt w:val="bullet"/>
+      <w:lvlText w:val=""/>
+      <w:lvlJc w:val="left"/>
+      <w:pPr>
+        <w:tabs>
+          <w:tab w:val="num" w:pos="5040"/>
+        </w:tabs>
+        <w:ind w:left="5040" w:hanging="360"/>
+      </w:pPr>
+      <w:rPr>
+        <w:rFonts w:ascii="Wingdings" w:hAnsi="Wingdings" w:hint="default"/>
+        <w:sz w:val="20"/>
+      </w:rPr>
+    </w:lvl>
+    <w:lvl w:ilvl="7" w:tentative="1">
+      <w:start w:val="1"/>
+      <w:numFmt w:val="bullet"/>
+      <w:lvlText w:val=""/>
+      <w:lvlJc w:val="left"/>
+      <w:pPr>
+        <w:tabs>
+          <w:tab w:val="num" w:pos="5760"/>
+        </w:tabs>
+        <w:ind w:left="5760" w:hanging="360"/>
+      </w:pPr>
+      <w:rPr>
+        <w:rFonts w:ascii="Wingdings" w:hAnsi="Wingdings" w:hint="default"/>
+        <w:sz w:val="20"/>
+      </w:rPr>
+    </w:lvl>
+    <w:lvl w:ilvl="8" w:tentative="1">
+      <w:start w:val="1"/>
+      <w:numFmt w:val="bullet"/>
+      <w:lvlText w:val=""/>
+      <w:lvlJc w:val="left"/>
+      <w:pPr>
+        <w:tabs>
+          <w:tab w:val="num" w:pos="6480"/>
+        </w:tabs>
+        <w:ind w:left="6480" w:hanging="360"/>
+      </w:pPr>
+      <w:rPr>
+        <w:rFonts w:ascii="Wingdings" w:hAnsi="Wingdings" w:hint="default"/>
+        <w:sz w:val="20"/>
+      </w:rPr>
+    </w:lvl>
+  </w:abstractNum>
+  <w:abstractNum w:abstractNumId="1" w15:restartNumberingAfterBreak="0">
     <w:nsid w:val="07F91BAC"/>
     <w:multiLevelType w:val="multilevel"/>
     <w:tmpl w:val="B642BAA4"/>
@@ -2721,7 +3142,156 @@
       </w:rPr>
     </w:lvl>
   </w:abstractNum>
-  <w:abstractNum w:abstractNumId="1" w15:restartNumberingAfterBreak="0">
+  <w:abstractNum w:abstractNumId="2" w15:restartNumberingAfterBreak="0">
+    <w:nsid w:val="088F75CF"/>
+    <w:multiLevelType w:val="multilevel"/>
+    <w:tmpl w:val="B10A535C"/>
+    <w:lvl w:ilvl="0">
+      <w:start w:val="1"/>
+      <w:numFmt w:val="bullet"/>
+      <w:lvlText w:val=""/>
+      <w:lvlJc w:val="left"/>
+      <w:pPr>
+        <w:tabs>
+          <w:tab w:val="num" w:pos="720"/>
+        </w:tabs>
+        <w:ind w:left="720" w:hanging="360"/>
+      </w:pPr>
+      <w:rPr>
+        <w:rFonts w:ascii="Symbol" w:hAnsi="Symbol" w:hint="default"/>
+        <w:sz w:val="20"/>
+      </w:rPr>
+    </w:lvl>
+    <w:lvl w:ilvl="1" w:tentative="1">
+      <w:start w:val="1"/>
+      <w:numFmt w:val="bullet"/>
+      <w:lvlText w:val="o"/>
+      <w:lvlJc w:val="left"/>
+      <w:pPr>
+        <w:tabs>
+          <w:tab w:val="num" w:pos="1440"/>
+        </w:tabs>
+        <w:ind w:left="1440" w:hanging="360"/>
+      </w:pPr>
+      <w:rPr>
+        <w:rFonts w:ascii="Courier New" w:hAnsi="Courier New" w:hint="default"/>
+        <w:sz w:val="20"/>
+      </w:rPr>
+    </w:lvl>
+    <w:lvl w:ilvl="2" w:tentative="1">
+      <w:start w:val="1"/>
+      <w:numFmt w:val="bullet"/>
+      <w:lvlText w:val=""/>
+      <w:lvlJc w:val="left"/>
+      <w:pPr>
+        <w:tabs>
+          <w:tab w:val="num" w:pos="2160"/>
+        </w:tabs>
+        <w:ind w:left="2160" w:hanging="360"/>
+      </w:pPr>
+      <w:rPr>
+        <w:rFonts w:ascii="Wingdings" w:hAnsi="Wingdings" w:hint="default"/>
+        <w:sz w:val="20"/>
+      </w:rPr>
+    </w:lvl>
+    <w:lvl w:ilvl="3" w:tentative="1">
+      <w:start w:val="1"/>
+      <w:numFmt w:val="bullet"/>
+      <w:lvlText w:val=""/>
+      <w:lvlJc w:val="left"/>
+      <w:pPr>
+        <w:tabs>
+          <w:tab w:val="num" w:pos="2880"/>
+        </w:tabs>
+        <w:ind w:left="2880" w:hanging="360"/>
+      </w:pPr>
+      <w:rPr>
+        <w:rFonts w:ascii="Wingdings" w:hAnsi="Wingdings" w:hint="default"/>
+        <w:sz w:val="20"/>
+      </w:rPr>
+    </w:lvl>
+    <w:lvl w:ilvl="4" w:tentative="1">
+      <w:start w:val="1"/>
+      <w:numFmt w:val="bullet"/>
+      <w:lvlText w:val=""/>
+      <w:lvlJc w:val="left"/>
+      <w:pPr>
+        <w:tabs>
+          <w:tab w:val="num" w:pos="3600"/>
+        </w:tabs>
+        <w:ind w:left="3600" w:hanging="360"/>
+      </w:pPr>
+      <w:rPr>
+        <w:rFonts w:ascii="Wingdings" w:hAnsi="Wingdings" w:hint="default"/>
+        <w:sz w:val="20"/>
+      </w:rPr>
+    </w:lvl>
+    <w:lvl w:ilvl="5" w:tentative="1">
+      <w:start w:val="1"/>
+      <w:numFmt w:val="bullet"/>
+      <w:lvlText w:val=""/>
+      <w:lvlJc w:val="left"/>
+      <w:pPr>
+        <w:tabs>
+          <w:tab w:val="num" w:pos="4320"/>
+        </w:tabs>
+        <w:ind w:left="4320" w:hanging="360"/>
+      </w:pPr>
+      <w:rPr>
+        <w:rFonts w:ascii="Wingdings" w:hAnsi="Wingdings" w:hint="default"/>
+        <w:sz w:val="20"/>
+      </w:rPr>
+    </w:lvl>
+    <w:lvl w:ilvl="6" w:tentative="1">
+      <w:start w:val="1"/>
+      <w:numFmt w:val="bullet"/>
+      <w:lvlText w:val=""/>
+      <w:lvlJc w:val="left"/>
+      <w:pPr>
+        <w:tabs>
+          <w:tab w:val="num" w:pos="5040"/>
+        </w:tabs>
+        <w:ind w:left="5040" w:hanging="360"/>
+      </w:pPr>
+      <w:rPr>
+        <w:rFonts w:ascii="Wingdings" w:hAnsi="Wingdings" w:hint="default"/>
+        <w:sz w:val="20"/>
+      </w:rPr>
+    </w:lvl>
+    <w:lvl w:ilvl="7" w:tentative="1">
+      <w:start w:val="1"/>
+      <w:numFmt w:val="bullet"/>
+      <w:lvlText w:val=""/>
+      <w:lvlJc w:val="left"/>
+      <w:pPr>
+        <w:tabs>
+          <w:tab w:val="num" w:pos="5760"/>
+        </w:tabs>
+        <w:ind w:left="5760" w:hanging="360"/>
+      </w:pPr>
+      <w:rPr>
+        <w:rFonts w:ascii="Wingdings" w:hAnsi="Wingdings" w:hint="default"/>
+        <w:sz w:val="20"/>
+      </w:rPr>
+    </w:lvl>
+    <w:lvl w:ilvl="8" w:tentative="1">
+      <w:start w:val="1"/>
+      <w:numFmt w:val="bullet"/>
+      <w:lvlText w:val=""/>
+      <w:lvlJc w:val="left"/>
+      <w:pPr>
+        <w:tabs>
+          <w:tab w:val="num" w:pos="6480"/>
+        </w:tabs>
+        <w:ind w:left="6480" w:hanging="360"/>
+      </w:pPr>
+      <w:rPr>
+        <w:rFonts w:ascii="Wingdings" w:hAnsi="Wingdings" w:hint="default"/>
+        <w:sz w:val="20"/>
+      </w:rPr>
+    </w:lvl>
+  </w:abstractNum>
+  <w:abstractNum w:abstractNumId="3" w15:restartNumberingAfterBreak="0">
     <w:nsid w:val="13E978C5"/>
     <w:multiLevelType w:val="multilevel"/>
     <w:tmpl w:val="F9222D42"/>
@@ -2834,7 +3404,7 @@
       </w:rPr>
     </w:lvl>
   </w:abstractNum>
-  <w:abstractNum w:abstractNumId="2" w15:restartNumberingAfterBreak="0">
+  <w:abstractNum w:abstractNumId="4" w15:restartNumberingAfterBreak="0">
     <w:nsid w:val="26346520"/>
     <w:multiLevelType w:val="multilevel"/>
     <w:tmpl w:val="8C4A5A16"/>
@@ -2947,7 +3517,156 @@
       </w:rPr>
     </w:lvl>
   </w:abstractNum>
-  <w:abstractNum w:abstractNumId="3" w15:restartNumberingAfterBreak="0">
+  <w:abstractNum w:abstractNumId="5" w15:restartNumberingAfterBreak="0">
+    <w:nsid w:val="2F77174B"/>
+    <w:multiLevelType w:val="multilevel"/>
+    <w:tmpl w:val="95741BCC"/>
+    <w:lvl w:ilvl="0">
+      <w:start w:val="1"/>
+      <w:numFmt w:val="bullet"/>
+      <w:lvlText w:val=""/>
+      <w:lvlJc w:val="left"/>
+      <w:pPr>
+        <w:tabs>
+          <w:tab w:val="num" w:pos="720"/>
+        </w:tabs>
+        <w:ind w:left="720" w:hanging="360"/>
+      </w:pPr>
+      <w:rPr>
+        <w:rFonts w:ascii="Symbol" w:hAnsi="Symbol" w:hint="default"/>
+        <w:sz w:val="20"/>
+      </w:rPr>
+    </w:lvl>
+    <w:lvl w:ilvl="1" w:tentative="1">
+      <w:start w:val="1"/>
+      <w:numFmt w:val="bullet"/>
+      <w:lvlText w:val="o"/>
+      <w:lvlJc w:val="left"/>
+      <w:pPr>
+        <w:tabs>
+          <w:tab w:val="num" w:pos="1440"/>
+        </w:tabs>
+        <w:ind w:left="1440" w:hanging="360"/>
+      </w:pPr>
+      <w:rPr>
+        <w:rFonts w:ascii="Courier New" w:hAnsi="Courier New" w:hint="default"/>
+        <w:sz w:val="20"/>
+      </w:rPr>
+    </w:lvl>
+    <w:lvl w:ilvl="2" w:tentative="1">
+      <w:start w:val="1"/>
+      <w:numFmt w:val="bullet"/>
+      <w:lvlText w:val=""/>
+      <w:lvlJc w:val="left"/>
+      <w:pPr>
+        <w:tabs>
+          <w:tab w:val="num" w:pos="2160"/>
+        </w:tabs>
+        <w:ind w:left="2160" w:hanging="360"/>
+      </w:pPr>
+      <w:rPr>
+        <w:rFonts w:ascii="Wingdings" w:hAnsi="Wingdings" w:hint="default"/>
+        <w:sz w:val="20"/>
+      </w:rPr>
+    </w:lvl>
+    <w:lvl w:ilvl="3" w:tentative="1">
+      <w:start w:val="1"/>
+      <w:numFmt w:val="bullet"/>
+      <w:lvlText w:val=""/>
+      <w:lvlJc w:val="left"/>
+      <w:pPr>
+        <w:tabs>
+          <w:tab w:val="num" w:pos="2880"/>
+        </w:tabs>
+        <w:ind w:left="2880" w:hanging="360"/>
+      </w:pPr>
+      <w:rPr>
+        <w:rFonts w:ascii="Wingdings" w:hAnsi="Wingdings" w:hint="default"/>
+        <w:sz w:val="20"/>
+      </w:rPr>
+    </w:lvl>
+    <w:lvl w:ilvl="4" w:tentative="1">
+      <w:start w:val="1"/>
+      <w:numFmt w:val="bullet"/>
+      <w:lvlText w:val=""/>
+      <w:lvlJc w:val="left"/>
+      <w:pPr>
+        <w:tabs>
+          <w:tab w:val="num" w:pos="3600"/>
+        </w:tabs>
+        <w:ind w:left="3600" w:hanging="360"/>
+      </w:pPr>
+      <w:rPr>
+        <w:rFonts w:ascii="Wingdings" w:hAnsi="Wingdings" w:hint="default"/>
+        <w:sz w:val="20"/>
+      </w:rPr>
+    </w:lvl>
+    <w:lvl w:ilvl="5" w:tentative="1">
+      <w:start w:val="1"/>
+      <w:numFmt w:val="bullet"/>
+      <w:lvlText w:val=""/>
+      <w:lvlJc w:val="left"/>
+      <w:pPr>
+        <w:tabs>
+          <w:tab w:val="num" w:pos="4320"/>
+        </w:tabs>
+        <w:ind w:left="4320" w:hanging="360"/>
+      </w:pPr>
+      <w:rPr>
+        <w:rFonts w:ascii="Wingdings" w:hAnsi="Wingdings" w:hint="default"/>
+        <w:sz w:val="20"/>
+      </w:rPr>
+    </w:lvl>
+    <w:lvl w:ilvl="6" w:tentative="1">
+      <w:start w:val="1"/>
+      <w:numFmt w:val="bullet"/>
+      <w:lvlText w:val=""/>
+      <w:lvlJc w:val="left"/>
+      <w:pPr>
+        <w:tabs>
+          <w:tab w:val="num" w:pos="5040"/>
+        </w:tabs>
+        <w:ind w:left="5040" w:hanging="360"/>
+      </w:pPr>
+      <w:rPr>
+        <w:rFonts w:ascii="Wingdings" w:hAnsi="Wingdings" w:hint="default"/>
+        <w:sz w:val="20"/>
+      </w:rPr>
+    </w:lvl>
+    <w:lvl w:ilvl="7" w:tentative="1">
+      <w:start w:val="1"/>
+      <w:numFmt w:val="bullet"/>
+      <w:lvlText w:val=""/>
+      <w:lvlJc w:val="left"/>
+      <w:pPr>
+        <w:tabs>
+          <w:tab w:val="num" w:pos="5760"/>
+        </w:tabs>
+        <w:ind w:left="5760" w:hanging="360"/>
+      </w:pPr>
+      <w:rPr>
+        <w:rFonts w:ascii="Wingdings" w:hAnsi="Wingdings" w:hint="default"/>
+        <w:sz w:val="20"/>
+      </w:rPr>
+    </w:lvl>
+    <w:lvl w:ilvl="8" w:tentative="1">
+      <w:start w:val="1"/>
+      <w:numFmt w:val="bullet"/>
+      <w:lvlText w:val=""/>
+      <w:lvlJc w:val="left"/>
+      <w:pPr>
+        <w:tabs>
+          <w:tab w:val="num" w:pos="6480"/>
+        </w:tabs>
+        <w:ind w:left="6480" w:hanging="360"/>
+      </w:pPr>
+      <w:rPr>
+        <w:rFonts w:ascii="Wingdings" w:hAnsi="Wingdings" w:hint="default"/>
+        <w:sz w:val="20"/>
+      </w:rPr>
+    </w:lvl>
+  </w:abstractNum>
+  <w:abstractNum w:abstractNumId="6" w15:restartNumberingAfterBreak="0">
     <w:nsid w:val="3BA312A7"/>
     <w:multiLevelType w:val="multilevel"/>
     <w:tmpl w:val="A872A6EE"/>
@@ -3096,7 +3815,7 @@
       </w:rPr>
     </w:lvl>
   </w:abstractNum>
-  <w:abstractNum w:abstractNumId="4" w15:restartNumberingAfterBreak="0">
+  <w:abstractNum w:abstractNumId="7" w15:restartNumberingAfterBreak="0">
     <w:nsid w:val="46E501DC"/>
     <w:multiLevelType w:val="multilevel"/>
     <w:tmpl w:val="E1EE1C0A"/>
@@ -3245,7 +3964,7 @@
       </w:rPr>
     </w:lvl>
   </w:abstractNum>
-  <w:abstractNum w:abstractNumId="5" w15:restartNumberingAfterBreak="0">
+  <w:abstractNum w:abstractNumId="8" w15:restartNumberingAfterBreak="0">
     <w:nsid w:val="4C9957C2"/>
     <w:multiLevelType w:val="multilevel"/>
     <w:tmpl w:val="EDAA2EB8"/>
@@ -3358,7 +4077,7 @@
       </w:rPr>
     </w:lvl>
   </w:abstractNum>
-  <w:abstractNum w:abstractNumId="6" w15:restartNumberingAfterBreak="0">
+  <w:abstractNum w:abstractNumId="9" w15:restartNumberingAfterBreak="0">
     <w:nsid w:val="4D5030F8"/>
     <w:multiLevelType w:val="multilevel"/>
     <w:tmpl w:val="B816D670"/>
@@ -3507,7 +4226,7 @@
       </w:rPr>
     </w:lvl>
   </w:abstractNum>
-  <w:abstractNum w:abstractNumId="7" w15:restartNumberingAfterBreak="0">
+  <w:abstractNum w:abstractNumId="10" w15:restartNumberingAfterBreak="0">
     <w:nsid w:val="4E6C475F"/>
     <w:multiLevelType w:val="multilevel"/>
     <w:tmpl w:val="798C5F74"/>
@@ -3620,7 +4339,156 @@
       </w:rPr>
     </w:lvl>
   </w:abstractNum>
-  <w:abstractNum w:abstractNumId="8" w15:restartNumberingAfterBreak="0">
+  <w:abstractNum w:abstractNumId="11" w15:restartNumberingAfterBreak="0">
+    <w:nsid w:val="5BDF4770"/>
+    <w:multiLevelType w:val="multilevel"/>
+    <w:tmpl w:val="A4780EFA"/>
+    <w:lvl w:ilvl="0">
+      <w:start w:val="1"/>
+      <w:numFmt w:val="bullet"/>
+      <w:lvlText w:val=""/>
+      <w:lvlJc w:val="left"/>
+      <w:pPr>
+        <w:tabs>
+          <w:tab w:val="num" w:pos="720"/>
+        </w:tabs>
+        <w:ind w:left="720" w:hanging="360"/>
+      </w:pPr>
+      <w:rPr>
+        <w:rFonts w:ascii="Symbol" w:hAnsi="Symbol" w:hint="default"/>
+        <w:sz w:val="20"/>
+      </w:rPr>
+    </w:lvl>
+    <w:lvl w:ilvl="1" w:tentative="1">
+      <w:start w:val="1"/>
+      <w:numFmt w:val="bullet"/>
+      <w:lvlText w:val="o"/>
+      <w:lvlJc w:val="left"/>
+      <w:pPr>
+        <w:tabs>
+          <w:tab w:val="num" w:pos="1440"/>
+        </w:tabs>
+        <w:ind w:left="1440" w:hanging="360"/>
+      </w:pPr>
+      <w:rPr>
+        <w:rFonts w:ascii="Courier New" w:hAnsi="Courier New" w:hint="default"/>
+        <w:sz w:val="20"/>
+      </w:rPr>
+    </w:lvl>
+    <w:lvl w:ilvl="2" w:tentative="1">
+      <w:start w:val="1"/>
+      <w:numFmt w:val="bullet"/>
+      <w:lvlText w:val=""/>
+      <w:lvlJc w:val="left"/>
+      <w:pPr>
+        <w:tabs>
+          <w:tab w:val="num" w:pos="2160"/>
+        </w:tabs>
+        <w:ind w:left="2160" w:hanging="360"/>
+      </w:pPr>
+      <w:rPr>
+        <w:rFonts w:ascii="Wingdings" w:hAnsi="Wingdings" w:hint="default"/>
+        <w:sz w:val="20"/>
+      </w:rPr>
+    </w:lvl>
+    <w:lvl w:ilvl="3" w:tentative="1">
+      <w:start w:val="1"/>
+      <w:numFmt w:val="bullet"/>
+      <w:lvlText w:val=""/>
+      <w:lvlJc w:val="left"/>
+      <w:pPr>
+        <w:tabs>
+          <w:tab w:val="num" w:pos="2880"/>
+        </w:tabs>
+        <w:ind w:left="2880" w:hanging="360"/>
+      </w:pPr>
+      <w:rPr>
+        <w:rFonts w:ascii="Wingdings" w:hAnsi="Wingdings" w:hint="default"/>
+        <w:sz w:val="20"/>
+      </w:rPr>
+    </w:lvl>
+    <w:lvl w:ilvl="4" w:tentative="1">
+      <w:start w:val="1"/>
+      <w:numFmt w:val="bullet"/>
+      <w:lvlText w:val=""/>
+      <w:lvlJc w:val="left"/>
+      <w:pPr>
+        <w:tabs>
+          <w:tab w:val="num" w:pos="3600"/>
+        </w:tabs>
+        <w:ind w:left="3600" w:hanging="360"/>
+      </w:pPr>
+      <w:rPr>
+        <w:rFonts w:ascii="Wingdings" w:hAnsi="Wingdings" w:hint="default"/>
+        <w:sz w:val="20"/>
+      </w:rPr>
+    </w:lvl>
+    <w:lvl w:ilvl="5" w:tentative="1">
+      <w:start w:val="1"/>
+      <w:numFmt w:val="bullet"/>
+      <w:lvlText w:val=""/>
+      <w:lvlJc w:val="left"/>
+      <w:pPr>
+        <w:tabs>
+          <w:tab w:val="num" w:pos="4320"/>
+        </w:tabs>
+        <w:ind w:left="4320" w:hanging="360"/>
+      </w:pPr>
+      <w:rPr>
+        <w:rFonts w:ascii="Wingdings" w:hAnsi="Wingdings" w:hint="default"/>
+        <w:sz w:val="20"/>
+      </w:rPr>
+    </w:lvl>
+    <w:lvl w:ilvl="6" w:tentative="1">
+      <w:start w:val="1"/>
+      <w:numFmt w:val="bullet"/>
+      <w:lvlText w:val=""/>
+      <w:lvlJc w:val="left"/>
+      <w:pPr>
+        <w:tabs>
+          <w:tab w:val="num" w:pos="5040"/>
+        </w:tabs>
+        <w:ind w:left="5040" w:hanging="360"/>
+      </w:pPr>
+      <w:rPr>
+        <w:rFonts w:ascii="Wingdings" w:hAnsi="Wingdings" w:hint="default"/>
+        <w:sz w:val="20"/>
+      </w:rPr>
+    </w:lvl>
+    <w:lvl w:ilvl="7" w:tentative="1">
+      <w:start w:val="1"/>
+      <w:numFmt w:val="bullet"/>
+      <w:lvlText w:val=""/>
+      <w:lvlJc w:val="left"/>
+      <w:pPr>
+        <w:tabs>
+          <w:tab w:val="num" w:pos="5760"/>
+        </w:tabs>
+        <w:ind w:left="5760" w:hanging="360"/>
+      </w:pPr>
+      <w:rPr>
+        <w:rFonts w:ascii="Wingdings" w:hAnsi="Wingdings" w:hint="default"/>
+        <w:sz w:val="20"/>
+      </w:rPr>
+    </w:lvl>
+    <w:lvl w:ilvl="8" w:tentative="1">
+      <w:start w:val="1"/>
+      <w:numFmt w:val="bullet"/>
+      <w:lvlText w:val=""/>
+      <w:lvlJc w:val="left"/>
+      <w:pPr>
+        <w:tabs>
+          <w:tab w:val="num" w:pos="6480"/>
+        </w:tabs>
+        <w:ind w:left="6480" w:hanging="360"/>
+      </w:pPr>
+      <w:rPr>
+        <w:rFonts w:ascii="Wingdings" w:hAnsi="Wingdings" w:hint="default"/>
+        <w:sz w:val="20"/>
+      </w:rPr>
+    </w:lvl>
+  </w:abstractNum>
+  <w:abstractNum w:abstractNumId="12" w15:restartNumberingAfterBreak="0">
     <w:nsid w:val="6A8B2BF8"/>
     <w:multiLevelType w:val="multilevel"/>
     <w:tmpl w:val="FAEA94DA"/>
@@ -3751,7 +4619,7 @@
       </w:rPr>
     </w:lvl>
   </w:abstractNum>
-  <w:abstractNum w:abstractNumId="9" w15:restartNumberingAfterBreak="0">
+  <w:abstractNum w:abstractNumId="13" w15:restartNumberingAfterBreak="0">
     <w:nsid w:val="6ACB3D07"/>
     <w:multiLevelType w:val="multilevel"/>
     <w:tmpl w:val="E524399A"/>
@@ -3864,7 +4732,156 @@
       </w:rPr>
     </w:lvl>
   </w:abstractNum>
-  <w:abstractNum w:abstractNumId="10" w15:restartNumberingAfterBreak="0">
+  <w:abstractNum w:abstractNumId="14" w15:restartNumberingAfterBreak="0">
+    <w:nsid w:val="702B035D"/>
+    <w:multiLevelType w:val="multilevel"/>
+    <w:tmpl w:val="577A591E"/>
+    <w:lvl w:ilvl="0">
+      <w:start w:val="1"/>
+      <w:numFmt w:val="bullet"/>
+      <w:lvlText w:val=""/>
+      <w:lvlJc w:val="left"/>
+      <w:pPr>
+        <w:tabs>
+          <w:tab w:val="num" w:pos="720"/>
+        </w:tabs>
+        <w:ind w:left="720" w:hanging="360"/>
+      </w:pPr>
+      <w:rPr>
+        <w:rFonts w:ascii="Symbol" w:hAnsi="Symbol" w:hint="default"/>
+        <w:sz w:val="20"/>
+      </w:rPr>
+    </w:lvl>
+    <w:lvl w:ilvl="1" w:tentative="1">
+      <w:start w:val="1"/>
+      <w:numFmt w:val="bullet"/>
+      <w:lvlText w:val="o"/>
+      <w:lvlJc w:val="left"/>
+      <w:pPr>
+        <w:tabs>
+          <w:tab w:val="num" w:pos="1440"/>
+        </w:tabs>
+        <w:ind w:left="1440" w:hanging="360"/>
+      </w:pPr>
+      <w:rPr>
+        <w:rFonts w:ascii="Courier New" w:hAnsi="Courier New" w:hint="default"/>
+        <w:sz w:val="20"/>
+      </w:rPr>
+    </w:lvl>
+    <w:lvl w:ilvl="2" w:tentative="1">
+      <w:start w:val="1"/>
+      <w:numFmt w:val="bullet"/>
+      <w:lvlText w:val=""/>
+      <w:lvlJc w:val="left"/>
+      <w:pPr>
+        <w:tabs>
+          <w:tab w:val="num" w:pos="2160"/>
+        </w:tabs>
+        <w:ind w:left="2160" w:hanging="360"/>
+      </w:pPr>
+      <w:rPr>
+        <w:rFonts w:ascii="Wingdings" w:hAnsi="Wingdings" w:hint="default"/>
+        <w:sz w:val="20"/>
+      </w:rPr>
+    </w:lvl>
+    <w:lvl w:ilvl="3" w:tentative="1">
+      <w:start w:val="1"/>
+      <w:numFmt w:val="bullet"/>
+      <w:lvlText w:val=""/>
+      <w:lvlJc w:val="left"/>
+      <w:pPr>
+        <w:tabs>
+          <w:tab w:val="num" w:pos="2880"/>
+        </w:tabs>
+        <w:ind w:left="2880" w:hanging="360"/>
+      </w:pPr>
+      <w:rPr>
+        <w:rFonts w:ascii="Wingdings" w:hAnsi="Wingdings" w:hint="default"/>
+        <w:sz w:val="20"/>
+      </w:rPr>
+    </w:lvl>
+    <w:lvl w:ilvl="4" w:tentative="1">
+      <w:start w:val="1"/>
+      <w:numFmt w:val="bullet"/>
+      <w:lvlText w:val=""/>
+      <w:lvlJc w:val="left"/>
+      <w:pPr>
+        <w:tabs>
+          <w:tab w:val="num" w:pos="3600"/>
+        </w:tabs>
+        <w:ind w:left="3600" w:hanging="360"/>
+      </w:pPr>
+      <w:rPr>
+        <w:rFonts w:ascii="Wingdings" w:hAnsi="Wingdings" w:hint="default"/>
+        <w:sz w:val="20"/>
+      </w:rPr>
+    </w:lvl>
+    <w:lvl w:ilvl="5" w:tentative="1">
+      <w:start w:val="1"/>
+      <w:numFmt w:val="bullet"/>
+      <w:lvlText w:val=""/>
+      <w:lvlJc w:val="left"/>
+      <w:pPr>
+        <w:tabs>
+          <w:tab w:val="num" w:pos="4320"/>
+        </w:tabs>
+        <w:ind w:left="4320" w:hanging="360"/>
+      </w:pPr>
+      <w:rPr>
+        <w:rFonts w:ascii="Wingdings" w:hAnsi="Wingdings" w:hint="default"/>
+        <w:sz w:val="20"/>
+      </w:rPr>
+    </w:lvl>
+    <w:lvl w:ilvl="6" w:tentative="1">
+      <w:start w:val="1"/>
+      <w:numFmt w:val="bullet"/>
+      <w:lvlText w:val=""/>
+      <w:lvlJc w:val="left"/>
+      <w:pPr>
+        <w:tabs>
+          <w:tab w:val="num" w:pos="5040"/>
+        </w:tabs>
+        <w:ind w:left="5040" w:hanging="360"/>
+      </w:pPr>
+      <w:rPr>
+        <w:rFonts w:ascii="Wingdings" w:hAnsi="Wingdings" w:hint="default"/>
+        <w:sz w:val="20"/>
+      </w:rPr>
+    </w:lvl>
+    <w:lvl w:ilvl="7" w:tentative="1">
+      <w:start w:val="1"/>
+      <w:numFmt w:val="bullet"/>
+      <w:lvlText w:val=""/>
+      <w:lvlJc w:val="left"/>
+      <w:pPr>
+        <w:tabs>
+          <w:tab w:val="num" w:pos="5760"/>
+        </w:tabs>
+        <w:ind w:left="5760" w:hanging="360"/>
+      </w:pPr>
+      <w:rPr>
+        <w:rFonts w:ascii="Wingdings" w:hAnsi="Wingdings" w:hint="default"/>
+        <w:sz w:val="20"/>
+      </w:rPr>
+    </w:lvl>
+    <w:lvl w:ilvl="8" w:tentative="1">
+      <w:start w:val="1"/>
+      <w:numFmt w:val="bullet"/>
+      <w:lvlText w:val=""/>
+      <w:lvlJc w:val="left"/>
+      <w:pPr>
+        <w:tabs>
+          <w:tab w:val="num" w:pos="6480"/>
+        </w:tabs>
+        <w:ind w:left="6480" w:hanging="360"/>
+      </w:pPr>
+      <w:rPr>
+        <w:rFonts w:ascii="Wingdings" w:hAnsi="Wingdings" w:hint="default"/>
+        <w:sz w:val="20"/>
+      </w:rPr>
+    </w:lvl>
+  </w:abstractNum>
+  <w:abstractNum w:abstractNumId="15" w15:restartNumberingAfterBreak="0">
     <w:nsid w:val="74CB6134"/>
     <w:multiLevelType w:val="multilevel"/>
     <w:tmpl w:val="961E6484"/>
@@ -4013,7 +5030,7 @@
       </w:rPr>
     </w:lvl>
   </w:abstractNum>
-  <w:abstractNum w:abstractNumId="11" w15:restartNumberingAfterBreak="0">
+  <w:abstractNum w:abstractNumId="16" w15:restartNumberingAfterBreak="0">
     <w:nsid w:val="7D4C3384"/>
     <w:multiLevelType w:val="multilevel"/>
     <w:tmpl w:val="378C40BE"/>
@@ -4126,7 +5143,7 @@
       </w:rPr>
     </w:lvl>
   </w:abstractNum>
-  <w:abstractNum w:abstractNumId="12" w15:restartNumberingAfterBreak="0">
+  <w:abstractNum w:abstractNumId="17" w15:restartNumberingAfterBreak="0">
     <w:nsid w:val="7FAC2BD6"/>
     <w:multiLevelType w:val="multilevel"/>
     <w:tmpl w:val="FA4A6DE4"/>
@@ -4276,49 +5293,64 @@
     </w:lvl>
   </w:abstractNum>
   <w:num w:numId="1">
+    <w:abstractNumId w:val="16"/>
+  </w:num>
+  <w:num w:numId="2">
+    <w:abstractNumId w:val="3"/>
+  </w:num>
+  <w:num w:numId="3">
+    <w:abstractNumId w:val="10"/>
+  </w:num>
+  <w:num w:numId="4">
+    <w:abstractNumId w:val="4"/>
+  </w:num>
+  <w:num w:numId="5">
+    <w:abstractNumId w:val="8"/>
+  </w:num>
+  <w:num w:numId="6">
+    <w:abstractNumId w:val="12"/>
+  </w:num>
+  <w:num w:numId="7">
+    <w:abstractNumId w:val="13"/>
+  </w:num>
+  <w:num w:numId="8">
+    <w:abstractNumId w:val="17"/>
+  </w:num>
+  <w:num w:numId="9">
+    <w:abstractNumId w:val="9"/>
+  </w:num>
+  <w:num w:numId="10">
+    <w:abstractNumId w:val="7"/>
+  </w:num>
+  <w:num w:numId="11">
+    <w:abstractNumId w:val="15"/>
+  </w:num>
+  <w:num w:numId="12">
+    <w:abstractNumId w:val="1"/>
+  </w:num>
+  <w:num w:numId="13">
+    <w:abstractNumId w:val="6"/>
+  </w:num>
+  <w:num w:numId="14">
+    <w:abstractNumId w:val="2"/>
+  </w:num>
+  <w:num w:numId="15">
+    <w:abstractNumId w:val="0"/>
+  </w:num>
+  <w:num w:numId="16">
+    <w:abstractNumId w:val="5"/>
+  </w:num>
+  <w:num w:numId="17">
     <w:abstractNumId w:val="11"/>
   </w:num>
-  <w:num w:numId="2">
-    <w:abstractNumId w:val="1"/>
-  </w:num>
-  <w:num w:numId="3">
-    <w:abstractNumId w:val="7"/>
-  </w:num>
-  <w:num w:numId="4">
-    <w:abstractNumId w:val="2"/>
-  </w:num>
-  <w:num w:numId="5">
-    <w:abstractNumId w:val="5"/>
-  </w:num>
-  <w:num w:numId="6">
-    <w:abstractNumId w:val="8"/>
-  </w:num>
-  <w:num w:numId="7">
-    <w:abstractNumId w:val="9"/>
-  </w:num>
-  <w:num w:numId="8">
-    <w:abstractNumId w:val="12"/>
-  </w:num>
-  <w:num w:numId="9">
-    <w:abstractNumId w:val="6"/>
-  </w:num>
-  <w:num w:numId="10">
-    <w:abstractNumId w:val="4"/>
-  </w:num>
-  <w:num w:numId="11">
-    <w:abstractNumId w:val="10"/>
-  </w:num>
-  <w:num w:numId="12">
-    <w:abstractNumId w:val="0"/>
-  </w:num>
-  <w:num w:numId="13">
-    <w:abstractNumId w:val="3"/>
+  <w:num w:numId="18">
+    <w:abstractNumId w:val="14"/>
   </w:num>
 </w:numbering>
 </file>
 
 <file path=word/styles.xml><?xml version="1.0" encoding="utf-8"?>
-<w:styles xmlns:mc="http://schemas.openxmlformats.org/markup-compatibility/2006" xmlns:r="http://schemas.openxmlformats.org/officeDocument/2006/relationships" xmlns:w="http://schemas.openxmlformats.org/wordprocessingml/2006/main" xmlns:w14="http://schemas.microsoft.com/office/word/2010/wordml" xmlns:w15="http://schemas.microsoft.com/office/word/2012/wordml" xmlns:w16cex="http://schemas.microsoft.com/office/word/2018/wordml/cex" xmlns:w16cid="http://schemas.microsoft.com/office/word/2016/wordml/cid" xmlns:w16="http://schemas.microsoft.com/office/word/2018/wordml" xmlns:w16se="http://schemas.microsoft.com/office/word/2015/wordml/symex" mc:Ignorable="w14 w15 w16se w16cid w16 w16cex">
+<w:styles xmlns:mc="http://schemas.openxmlformats.org/markup-compatibility/2006" xmlns:r="http://schemas.openxmlformats.org/officeDocument/2006/relationships" xmlns:w="http://schemas.openxmlformats.org/wordprocessingml/2006/main" xmlns:w14="http://schemas.microsoft.com/office/word/2010/wordml" xmlns:w15="http://schemas.microsoft.com/office/word/2012/wordml" xmlns:w16cid="http://schemas.microsoft.com/office/word/2016/wordml/cid" xmlns:w16se="http://schemas.microsoft.com/office/word/2015/wordml/symex" mc:Ignorable="w14 w15 w16se w16cid">
   <w:docDefaults>
     <w:rPrDefault>
       <w:rPr>
@@ -4330,7 +5362,7 @@
     </w:rPrDefault>
     <w:pPrDefault/>
   </w:docDefaults>
-  <w:latentStyles w:defLockedState="0" w:defUIPriority="99" w:defSemiHidden="0" w:defUnhideWhenUsed="0" w:defQFormat="0" w:count="376">
+  <w:latentStyles w:defLockedState="0" w:defUIPriority="99" w:defSemiHidden="0" w:defUnhideWhenUsed="0" w:defQFormat="0" w:count="375">
     <w:lsdException w:name="Normal" w:uiPriority="0" w:qFormat="1"/>
     <w:lsdException w:name="heading 1" w:uiPriority="9" w:qFormat="1"/>
     <w:lsdException w:name="heading 2" w:semiHidden="1" w:uiPriority="9" w:unhideWhenUsed="1" w:qFormat="1"/>
@@ -4706,7 +5738,6 @@
     <w:lsdException w:name="Smart Hyperlink" w:semiHidden="1" w:unhideWhenUsed="1"/>
     <w:lsdException w:name="Hashtag" w:semiHidden="1" w:unhideWhenUsed="1"/>
     <w:lsdException w:name="Unresolved Mention" w:semiHidden="1" w:unhideWhenUsed="1"/>
-    <w:lsdException w:name="Smart Link" w:semiHidden="1" w:unhideWhenUsed="1"/>
   </w:latentStyles>
   <w:style w:type="paragraph" w:default="1" w:styleId="Normal">
     <w:name w:val="Normal"/>
@@ -4901,6 +5932,41 @@
     </w:pPr>
     <w:rPr>
       <w:rFonts w:ascii="Times New Roman" w:eastAsia="Times New Roman" w:hAnsi="Times New Roman" w:cs="Times New Roman"/>
+    </w:rPr>
+  </w:style>
+  <w:style w:type="character" w:styleId="Hyperlink">
+    <w:name w:val="Hyperlink"/>
+    <w:basedOn w:val="DefaultParagraphFont"/>
+    <w:uiPriority w:val="99"/>
+    <w:unhideWhenUsed/>
+    <w:rsid w:val="0094301E"/>
+    <w:rPr>
+      <w:color w:val="0000FF" w:themeColor="hyperlink"/>
+      <w:u w:val="single"/>
+    </w:rPr>
+  </w:style>
+  <w:style w:type="character" w:styleId="UnresolvedMention">
+    <w:name w:val="Unresolved Mention"/>
+    <w:basedOn w:val="DefaultParagraphFont"/>
+    <w:uiPriority w:val="99"/>
+    <w:semiHidden/>
+    <w:unhideWhenUsed/>
+    <w:rsid w:val="0094301E"/>
+    <w:rPr>
+      <w:color w:val="605E5C"/>
+      <w:shd w:val="clear" w:color="auto" w:fill="E1DFDD"/>
+    </w:rPr>
+  </w:style>
+  <w:style w:type="character" w:styleId="FollowedHyperlink">
+    <w:name w:val="FollowedHyperlink"/>
+    <w:basedOn w:val="DefaultParagraphFont"/>
+    <w:uiPriority w:val="99"/>
+    <w:semiHidden/>
+    <w:unhideWhenUsed/>
+    <w:rsid w:val="00E639FD"/>
+    <w:rPr>
+      <w:color w:val="800080" w:themeColor="followedHyperlink"/>
+      <w:u w:val="single"/>
     </w:rPr>
   </w:style>
 </w:styles>

</xml_diff>